<commit_message>
Rajout d'un paragraphe dans la partie 1
</commit_message>
<xml_diff>
--- a/BDA.docx
+++ b/BDA.docx
@@ -176,9 +176,6 @@
                 </w:rPr>
                 <w:alias w:val="Titre"/>
                 <w:id w:val="15524250"/>
-                <w:placeholder>
-                  <w:docPart w:val="2EB6CEB3BA80413BAF5AC5082B8583A0"/>
-                </w:placeholder>
                 <w:dataBinding w:prefixMappings="xmlns:ns0='http://schemas.openxmlformats.org/package/2006/metadata/core-properties' xmlns:ns1='http://purl.org/dc/elements/1.1/'" w:xpath="/ns0:coreProperties[1]/ns1:title[1]" w:storeItemID="{6C3C8BC8-F283-45AE-878A-BAB7291924A1}"/>
                 <w:text/>
               </w:sdtPr>
@@ -208,18 +205,8 @@
                         <w:sz w:val="60"/>
                         <w:szCs w:val="60"/>
                       </w:rPr>
-                      <w:t xml:space="preserve">Sentiment </w:t>
+                      <w:t>Sentiment analysis</w:t>
                     </w:r>
-                    <w:proofErr w:type="spellStart"/>
-                    <w:r>
-                      <w:rPr>
-                        <w:rFonts w:ascii="Times New Roman" w:eastAsiaTheme="majorEastAsia" w:hAnsi="Times New Roman" w:cs="Times New Roman"/>
-                        <w:sz w:val="60"/>
-                        <w:szCs w:val="60"/>
-                      </w:rPr>
-                      <w:t>analysis</w:t>
-                    </w:r>
-                    <w:proofErr w:type="spellEnd"/>
                   </w:p>
                 </w:tc>
               </w:sdtContent>
@@ -239,9 +226,6 @@
                 </w:rPr>
                 <w:alias w:val="Sous-titre"/>
                 <w:id w:val="15524255"/>
-                <w:placeholder>
-                  <w:docPart w:val="8815E4E1B6964C26AE1073B6ADE64F20"/>
-                </w:placeholder>
                 <w:dataBinding w:prefixMappings="xmlns:ns0='http://schemas.openxmlformats.org/package/2006/metadata/core-properties' xmlns:ns1='http://purl.org/dc/elements/1.1/'" w:xpath="/ns0:coreProperties[1]/ns1:subject[1]" w:storeItemID="{6C3C8BC8-F283-45AE-878A-BAB7291924A1}"/>
                 <w:text/>
               </w:sdtPr>
@@ -565,6 +549,727 @@
         </w:p>
       </w:sdtContent>
     </w:sdt>
+    <w:sdt>
+      <w:sdtPr>
+        <w:rPr>
+          <w:rFonts w:ascii="Times New Roman" w:eastAsiaTheme="minorHAnsi" w:hAnsi="Times New Roman" w:cs="Times New Roman"/>
+          <w:b w:val="0"/>
+          <w:bCs w:val="0"/>
+          <w:color w:val="auto"/>
+          <w:sz w:val="22"/>
+          <w:szCs w:val="22"/>
+          <w:lang w:eastAsia="en-US"/>
+        </w:rPr>
+        <w:id w:val="-987630654"/>
+        <w:docPartObj>
+          <w:docPartGallery w:val="Table of Contents"/>
+          <w:docPartUnique/>
+        </w:docPartObj>
+      </w:sdtPr>
+      <w:sdtEndPr/>
+      <w:sdtContent>
+        <w:p>
+          <w:pPr>
+            <w:pStyle w:val="En-ttedetabledesmatires"/>
+            <w:rPr>
+              <w:rFonts w:ascii="Times New Roman" w:hAnsi="Times New Roman" w:cs="Times New Roman"/>
+            </w:rPr>
+          </w:pPr>
+          <w:r>
+            <w:rPr>
+              <w:rFonts w:ascii="Times New Roman" w:hAnsi="Times New Roman" w:cs="Times New Roman"/>
+            </w:rPr>
+            <w:t>Table des matières</w:t>
+          </w:r>
+        </w:p>
+        <w:p>
+          <w:pPr>
+            <w:pStyle w:val="TM1"/>
+            <w:tabs>
+              <w:tab w:val="right" w:leader="dot" w:pos="9062"/>
+            </w:tabs>
+            <w:rPr>
+              <w:rFonts w:ascii="Times New Roman" w:hAnsi="Times New Roman" w:cs="Times New Roman"/>
+              <w:noProof/>
+            </w:rPr>
+          </w:pPr>
+          <w:r>
+            <w:rPr>
+              <w:rFonts w:ascii="Times New Roman" w:hAnsi="Times New Roman" w:cs="Times New Roman"/>
+            </w:rPr>
+            <w:fldChar w:fldCharType="begin"/>
+          </w:r>
+          <w:r>
+            <w:rPr>
+              <w:rFonts w:ascii="Times New Roman" w:hAnsi="Times New Roman" w:cs="Times New Roman"/>
+            </w:rPr>
+            <w:instrText xml:space="preserve"> TOC \o "1-3" \h \z \u </w:instrText>
+          </w:r>
+          <w:r>
+            <w:rPr>
+              <w:rFonts w:ascii="Times New Roman" w:hAnsi="Times New Roman" w:cs="Times New Roman"/>
+            </w:rPr>
+            <w:fldChar w:fldCharType="separate"/>
+          </w:r>
+          <w:hyperlink w:anchor="_Toc389486754" w:history="1">
+            <w:r>
+              <w:rPr>
+                <w:rStyle w:val="Lienhypertexte"/>
+                <w:rFonts w:ascii="Times New Roman" w:hAnsi="Times New Roman" w:cs="Times New Roman"/>
+                <w:noProof/>
+              </w:rPr>
+              <w:t>Introduction</w:t>
+            </w:r>
+            <w:r>
+              <w:rPr>
+                <w:rFonts w:ascii="Times New Roman" w:hAnsi="Times New Roman" w:cs="Times New Roman"/>
+                <w:noProof/>
+                <w:webHidden/>
+              </w:rPr>
+              <w:tab/>
+            </w:r>
+            <w:r>
+              <w:rPr>
+                <w:rFonts w:ascii="Times New Roman" w:hAnsi="Times New Roman" w:cs="Times New Roman"/>
+                <w:noProof/>
+                <w:webHidden/>
+              </w:rPr>
+              <w:fldChar w:fldCharType="begin"/>
+            </w:r>
+            <w:r>
+              <w:rPr>
+                <w:rFonts w:ascii="Times New Roman" w:hAnsi="Times New Roman" w:cs="Times New Roman"/>
+                <w:noProof/>
+                <w:webHidden/>
+              </w:rPr>
+              <w:instrText xml:space="preserve"> PAGEREF _Toc389486754 \h </w:instrText>
+            </w:r>
+            <w:r>
+              <w:rPr>
+                <w:rFonts w:ascii="Times New Roman" w:hAnsi="Times New Roman" w:cs="Times New Roman"/>
+                <w:noProof/>
+                <w:webHidden/>
+              </w:rPr>
+            </w:r>
+            <w:r>
+              <w:rPr>
+                <w:rFonts w:ascii="Times New Roman" w:hAnsi="Times New Roman" w:cs="Times New Roman"/>
+                <w:noProof/>
+                <w:webHidden/>
+              </w:rPr>
+              <w:fldChar w:fldCharType="separate"/>
+            </w:r>
+            <w:r>
+              <w:rPr>
+                <w:rFonts w:ascii="Times New Roman" w:hAnsi="Times New Roman" w:cs="Times New Roman"/>
+                <w:noProof/>
+                <w:webHidden/>
+              </w:rPr>
+              <w:t>2</w:t>
+            </w:r>
+            <w:r>
+              <w:rPr>
+                <w:rFonts w:ascii="Times New Roman" w:hAnsi="Times New Roman" w:cs="Times New Roman"/>
+                <w:noProof/>
+                <w:webHidden/>
+              </w:rPr>
+              <w:fldChar w:fldCharType="end"/>
+            </w:r>
+          </w:hyperlink>
+        </w:p>
+        <w:p>
+          <w:pPr>
+            <w:pStyle w:val="TM1"/>
+            <w:tabs>
+              <w:tab w:val="left" w:pos="440"/>
+              <w:tab w:val="right" w:leader="dot" w:pos="9062"/>
+            </w:tabs>
+            <w:rPr>
+              <w:rFonts w:ascii="Times New Roman" w:hAnsi="Times New Roman" w:cs="Times New Roman"/>
+              <w:noProof/>
+            </w:rPr>
+          </w:pPr>
+          <w:hyperlink w:anchor="_Toc389486755" w:history="1">
+            <w:r>
+              <w:rPr>
+                <w:rStyle w:val="Lienhypertexte"/>
+                <w:rFonts w:ascii="Times New Roman" w:hAnsi="Times New Roman" w:cs="Times New Roman"/>
+                <w:noProof/>
+              </w:rPr>
+              <w:t>1.</w:t>
+            </w:r>
+            <w:r>
+              <w:rPr>
+                <w:rFonts w:ascii="Times New Roman" w:hAnsi="Times New Roman" w:cs="Times New Roman"/>
+                <w:noProof/>
+              </w:rPr>
+              <w:tab/>
+            </w:r>
+            <w:r>
+              <w:rPr>
+                <w:rStyle w:val="Lienhypertexte"/>
+                <w:rFonts w:ascii="Times New Roman" w:hAnsi="Times New Roman" w:cs="Times New Roman"/>
+                <w:noProof/>
+              </w:rPr>
+              <w:t>L’analyse des sentiments</w:t>
+            </w:r>
+            <w:r>
+              <w:rPr>
+                <w:rFonts w:ascii="Times New Roman" w:hAnsi="Times New Roman" w:cs="Times New Roman"/>
+                <w:noProof/>
+                <w:webHidden/>
+              </w:rPr>
+              <w:tab/>
+            </w:r>
+            <w:r>
+              <w:rPr>
+                <w:rFonts w:ascii="Times New Roman" w:hAnsi="Times New Roman" w:cs="Times New Roman"/>
+                <w:noProof/>
+                <w:webHidden/>
+              </w:rPr>
+              <w:fldChar w:fldCharType="begin"/>
+            </w:r>
+            <w:r>
+              <w:rPr>
+                <w:rFonts w:ascii="Times New Roman" w:hAnsi="Times New Roman" w:cs="Times New Roman"/>
+                <w:noProof/>
+                <w:webHidden/>
+              </w:rPr>
+              <w:instrText xml:space="preserve"> PAGEREF _Toc389486755 \h </w:instrText>
+            </w:r>
+            <w:r>
+              <w:rPr>
+                <w:rFonts w:ascii="Times New Roman" w:hAnsi="Times New Roman" w:cs="Times New Roman"/>
+                <w:noProof/>
+                <w:webHidden/>
+              </w:rPr>
+            </w:r>
+            <w:r>
+              <w:rPr>
+                <w:rFonts w:ascii="Times New Roman" w:hAnsi="Times New Roman" w:cs="Times New Roman"/>
+                <w:noProof/>
+                <w:webHidden/>
+              </w:rPr>
+              <w:fldChar w:fldCharType="separate"/>
+            </w:r>
+            <w:r>
+              <w:rPr>
+                <w:rFonts w:ascii="Times New Roman" w:hAnsi="Times New Roman" w:cs="Times New Roman"/>
+                <w:noProof/>
+                <w:webHidden/>
+              </w:rPr>
+              <w:t>3</w:t>
+            </w:r>
+            <w:r>
+              <w:rPr>
+                <w:rFonts w:ascii="Times New Roman" w:hAnsi="Times New Roman" w:cs="Times New Roman"/>
+                <w:noProof/>
+                <w:webHidden/>
+              </w:rPr>
+              <w:fldChar w:fldCharType="end"/>
+            </w:r>
+          </w:hyperlink>
+        </w:p>
+        <w:p>
+          <w:pPr>
+            <w:pStyle w:val="TM2"/>
+            <w:tabs>
+              <w:tab w:val="left" w:pos="880"/>
+              <w:tab w:val="right" w:leader="dot" w:pos="9062"/>
+            </w:tabs>
+            <w:rPr>
+              <w:rFonts w:ascii="Times New Roman" w:hAnsi="Times New Roman" w:cs="Times New Roman"/>
+              <w:noProof/>
+            </w:rPr>
+          </w:pPr>
+          <w:hyperlink w:anchor="_Toc389486756" w:history="1">
+            <w:r>
+              <w:rPr>
+                <w:rStyle w:val="Lienhypertexte"/>
+                <w:rFonts w:ascii="Times New Roman" w:hAnsi="Times New Roman" w:cs="Times New Roman"/>
+                <w:noProof/>
+              </w:rPr>
+              <w:t>1.1.</w:t>
+            </w:r>
+            <w:r>
+              <w:rPr>
+                <w:rFonts w:ascii="Times New Roman" w:hAnsi="Times New Roman" w:cs="Times New Roman"/>
+                <w:noProof/>
+              </w:rPr>
+              <w:tab/>
+            </w:r>
+            <w:r>
+              <w:rPr>
+                <w:rStyle w:val="Lienhypertexte"/>
+                <w:rFonts w:ascii="Times New Roman" w:hAnsi="Times New Roman" w:cs="Times New Roman"/>
+                <w:noProof/>
+              </w:rPr>
+              <w:t>Principe</w:t>
+            </w:r>
+            <w:r>
+              <w:rPr>
+                <w:rFonts w:ascii="Times New Roman" w:hAnsi="Times New Roman" w:cs="Times New Roman"/>
+                <w:noProof/>
+                <w:webHidden/>
+              </w:rPr>
+              <w:tab/>
+            </w:r>
+            <w:r>
+              <w:rPr>
+                <w:rFonts w:ascii="Times New Roman" w:hAnsi="Times New Roman" w:cs="Times New Roman"/>
+                <w:noProof/>
+                <w:webHidden/>
+              </w:rPr>
+              <w:fldChar w:fldCharType="begin"/>
+            </w:r>
+            <w:r>
+              <w:rPr>
+                <w:rFonts w:ascii="Times New Roman" w:hAnsi="Times New Roman" w:cs="Times New Roman"/>
+                <w:noProof/>
+                <w:webHidden/>
+              </w:rPr>
+              <w:instrText xml:space="preserve"> PAGEREF _Toc389486756 \h </w:instrText>
+            </w:r>
+            <w:r>
+              <w:rPr>
+                <w:rFonts w:ascii="Times New Roman" w:hAnsi="Times New Roman" w:cs="Times New Roman"/>
+                <w:noProof/>
+                <w:webHidden/>
+              </w:rPr>
+            </w:r>
+            <w:r>
+              <w:rPr>
+                <w:rFonts w:ascii="Times New Roman" w:hAnsi="Times New Roman" w:cs="Times New Roman"/>
+                <w:noProof/>
+                <w:webHidden/>
+              </w:rPr>
+              <w:fldChar w:fldCharType="separate"/>
+            </w:r>
+            <w:r>
+              <w:rPr>
+                <w:rFonts w:ascii="Times New Roman" w:hAnsi="Times New Roman" w:cs="Times New Roman"/>
+                <w:noProof/>
+                <w:webHidden/>
+              </w:rPr>
+              <w:t>3</w:t>
+            </w:r>
+            <w:r>
+              <w:rPr>
+                <w:rFonts w:ascii="Times New Roman" w:hAnsi="Times New Roman" w:cs="Times New Roman"/>
+                <w:noProof/>
+                <w:webHidden/>
+              </w:rPr>
+              <w:fldChar w:fldCharType="end"/>
+            </w:r>
+          </w:hyperlink>
+        </w:p>
+        <w:p>
+          <w:pPr>
+            <w:pStyle w:val="TM2"/>
+            <w:tabs>
+              <w:tab w:val="left" w:pos="880"/>
+              <w:tab w:val="right" w:leader="dot" w:pos="9062"/>
+            </w:tabs>
+            <w:rPr>
+              <w:rFonts w:ascii="Times New Roman" w:hAnsi="Times New Roman" w:cs="Times New Roman"/>
+              <w:noProof/>
+            </w:rPr>
+          </w:pPr>
+          <w:hyperlink w:anchor="_Toc389486757" w:history="1">
+            <w:r>
+              <w:rPr>
+                <w:rStyle w:val="Lienhypertexte"/>
+                <w:rFonts w:ascii="Times New Roman" w:hAnsi="Times New Roman" w:cs="Times New Roman"/>
+                <w:noProof/>
+              </w:rPr>
+              <w:t>1.2.</w:t>
+            </w:r>
+            <w:r>
+              <w:rPr>
+                <w:rFonts w:ascii="Times New Roman" w:hAnsi="Times New Roman" w:cs="Times New Roman"/>
+                <w:noProof/>
+              </w:rPr>
+              <w:tab/>
+            </w:r>
+            <w:r>
+              <w:rPr>
+                <w:rStyle w:val="Lienhypertexte"/>
+                <w:rFonts w:ascii="Times New Roman" w:hAnsi="Times New Roman" w:cs="Times New Roman"/>
+                <w:noProof/>
+              </w:rPr>
+              <w:t>Méthodes d’analyse</w:t>
+            </w:r>
+            <w:r>
+              <w:rPr>
+                <w:rFonts w:ascii="Times New Roman" w:hAnsi="Times New Roman" w:cs="Times New Roman"/>
+                <w:noProof/>
+                <w:webHidden/>
+              </w:rPr>
+              <w:tab/>
+            </w:r>
+            <w:r>
+              <w:rPr>
+                <w:rFonts w:ascii="Times New Roman" w:hAnsi="Times New Roman" w:cs="Times New Roman"/>
+                <w:noProof/>
+                <w:webHidden/>
+              </w:rPr>
+              <w:fldChar w:fldCharType="begin"/>
+            </w:r>
+            <w:r>
+              <w:rPr>
+                <w:rFonts w:ascii="Times New Roman" w:hAnsi="Times New Roman" w:cs="Times New Roman"/>
+                <w:noProof/>
+                <w:webHidden/>
+              </w:rPr>
+              <w:instrText xml:space="preserve"> PAGEREF _Toc389486757 \h </w:instrText>
+            </w:r>
+            <w:r>
+              <w:rPr>
+                <w:rFonts w:ascii="Times New Roman" w:hAnsi="Times New Roman" w:cs="Times New Roman"/>
+                <w:noProof/>
+                <w:webHidden/>
+              </w:rPr>
+            </w:r>
+            <w:r>
+              <w:rPr>
+                <w:rFonts w:ascii="Times New Roman" w:hAnsi="Times New Roman" w:cs="Times New Roman"/>
+                <w:noProof/>
+                <w:webHidden/>
+              </w:rPr>
+              <w:fldChar w:fldCharType="separate"/>
+            </w:r>
+            <w:r>
+              <w:rPr>
+                <w:rFonts w:ascii="Times New Roman" w:hAnsi="Times New Roman" w:cs="Times New Roman"/>
+                <w:noProof/>
+                <w:webHidden/>
+              </w:rPr>
+              <w:t>3</w:t>
+            </w:r>
+            <w:r>
+              <w:rPr>
+                <w:rFonts w:ascii="Times New Roman" w:hAnsi="Times New Roman" w:cs="Times New Roman"/>
+                <w:noProof/>
+                <w:webHidden/>
+              </w:rPr>
+              <w:fldChar w:fldCharType="end"/>
+            </w:r>
+          </w:hyperlink>
+        </w:p>
+        <w:p>
+          <w:pPr>
+            <w:pStyle w:val="TM3"/>
+            <w:tabs>
+              <w:tab w:val="left" w:pos="880"/>
+              <w:tab w:val="right" w:leader="dot" w:pos="9062"/>
+            </w:tabs>
+            <w:rPr>
+              <w:rFonts w:ascii="Times New Roman" w:hAnsi="Times New Roman" w:cs="Times New Roman"/>
+              <w:noProof/>
+            </w:rPr>
+          </w:pPr>
+          <w:hyperlink w:anchor="_Toc389486758" w:history="1">
+            <w:r>
+              <w:rPr>
+                <w:rStyle w:val="Lienhypertexte"/>
+                <w:rFonts w:ascii="Times New Roman" w:hAnsi="Times New Roman" w:cs="Times New Roman"/>
+                <w:noProof/>
+              </w:rPr>
+              <w:t>a.</w:t>
+            </w:r>
+            <w:r>
+              <w:rPr>
+                <w:rFonts w:ascii="Times New Roman" w:hAnsi="Times New Roman" w:cs="Times New Roman"/>
+                <w:noProof/>
+              </w:rPr>
+              <w:tab/>
+            </w:r>
+            <w:r>
+              <w:rPr>
+                <w:rStyle w:val="Lienhypertexte"/>
+                <w:rFonts w:ascii="Times New Roman" w:hAnsi="Times New Roman" w:cs="Times New Roman"/>
+                <w:noProof/>
+              </w:rPr>
+              <w:t>La méthode symbolique</w:t>
+            </w:r>
+            <w:r>
+              <w:rPr>
+                <w:rFonts w:ascii="Times New Roman" w:hAnsi="Times New Roman" w:cs="Times New Roman"/>
+                <w:noProof/>
+                <w:webHidden/>
+              </w:rPr>
+              <w:tab/>
+            </w:r>
+            <w:r>
+              <w:rPr>
+                <w:rFonts w:ascii="Times New Roman" w:hAnsi="Times New Roman" w:cs="Times New Roman"/>
+                <w:noProof/>
+                <w:webHidden/>
+              </w:rPr>
+              <w:fldChar w:fldCharType="begin"/>
+            </w:r>
+            <w:r>
+              <w:rPr>
+                <w:rFonts w:ascii="Times New Roman" w:hAnsi="Times New Roman" w:cs="Times New Roman"/>
+                <w:noProof/>
+                <w:webHidden/>
+              </w:rPr>
+              <w:instrText xml:space="preserve"> PAGEREF _Toc389486758 \h </w:instrText>
+            </w:r>
+            <w:r>
+              <w:rPr>
+                <w:rFonts w:ascii="Times New Roman" w:hAnsi="Times New Roman" w:cs="Times New Roman"/>
+                <w:noProof/>
+                <w:webHidden/>
+              </w:rPr>
+            </w:r>
+            <w:r>
+              <w:rPr>
+                <w:rFonts w:ascii="Times New Roman" w:hAnsi="Times New Roman" w:cs="Times New Roman"/>
+                <w:noProof/>
+                <w:webHidden/>
+              </w:rPr>
+              <w:fldChar w:fldCharType="separate"/>
+            </w:r>
+            <w:r>
+              <w:rPr>
+                <w:rFonts w:ascii="Times New Roman" w:hAnsi="Times New Roman" w:cs="Times New Roman"/>
+                <w:noProof/>
+                <w:webHidden/>
+              </w:rPr>
+              <w:t>4</w:t>
+            </w:r>
+            <w:r>
+              <w:rPr>
+                <w:rFonts w:ascii="Times New Roman" w:hAnsi="Times New Roman" w:cs="Times New Roman"/>
+                <w:noProof/>
+                <w:webHidden/>
+              </w:rPr>
+              <w:fldChar w:fldCharType="end"/>
+            </w:r>
+          </w:hyperlink>
+        </w:p>
+        <w:p>
+          <w:pPr>
+            <w:pStyle w:val="TM3"/>
+            <w:tabs>
+              <w:tab w:val="left" w:pos="880"/>
+              <w:tab w:val="right" w:leader="dot" w:pos="9062"/>
+            </w:tabs>
+            <w:rPr>
+              <w:rFonts w:ascii="Times New Roman" w:hAnsi="Times New Roman" w:cs="Times New Roman"/>
+              <w:noProof/>
+            </w:rPr>
+          </w:pPr>
+          <w:hyperlink w:anchor="_Toc389486759" w:history="1">
+            <w:r>
+              <w:rPr>
+                <w:rStyle w:val="Lienhypertexte"/>
+                <w:rFonts w:ascii="Times New Roman" w:hAnsi="Times New Roman" w:cs="Times New Roman"/>
+                <w:noProof/>
+              </w:rPr>
+              <w:t>b.</w:t>
+            </w:r>
+            <w:r>
+              <w:rPr>
+                <w:rFonts w:ascii="Times New Roman" w:hAnsi="Times New Roman" w:cs="Times New Roman"/>
+                <w:noProof/>
+              </w:rPr>
+              <w:tab/>
+            </w:r>
+            <w:r>
+              <w:rPr>
+                <w:rStyle w:val="Lienhypertexte"/>
+                <w:rFonts w:ascii="Times New Roman" w:hAnsi="Times New Roman" w:cs="Times New Roman"/>
+                <w:noProof/>
+              </w:rPr>
+              <w:t>La méthode statistique</w:t>
+            </w:r>
+            <w:r>
+              <w:rPr>
+                <w:rFonts w:ascii="Times New Roman" w:hAnsi="Times New Roman" w:cs="Times New Roman"/>
+                <w:noProof/>
+                <w:webHidden/>
+              </w:rPr>
+              <w:tab/>
+            </w:r>
+            <w:r>
+              <w:rPr>
+                <w:rFonts w:ascii="Times New Roman" w:hAnsi="Times New Roman" w:cs="Times New Roman"/>
+                <w:noProof/>
+                <w:webHidden/>
+              </w:rPr>
+              <w:fldChar w:fldCharType="begin"/>
+            </w:r>
+            <w:r>
+              <w:rPr>
+                <w:rFonts w:ascii="Times New Roman" w:hAnsi="Times New Roman" w:cs="Times New Roman"/>
+                <w:noProof/>
+                <w:webHidden/>
+              </w:rPr>
+              <w:instrText xml:space="preserve"> PAGEREF _Toc389486759 \h </w:instrText>
+            </w:r>
+            <w:r>
+              <w:rPr>
+                <w:rFonts w:ascii="Times New Roman" w:hAnsi="Times New Roman" w:cs="Times New Roman"/>
+                <w:noProof/>
+                <w:webHidden/>
+              </w:rPr>
+            </w:r>
+            <w:r>
+              <w:rPr>
+                <w:rFonts w:ascii="Times New Roman" w:hAnsi="Times New Roman" w:cs="Times New Roman"/>
+                <w:noProof/>
+                <w:webHidden/>
+              </w:rPr>
+              <w:fldChar w:fldCharType="separate"/>
+            </w:r>
+            <w:r>
+              <w:rPr>
+                <w:rFonts w:ascii="Times New Roman" w:hAnsi="Times New Roman" w:cs="Times New Roman"/>
+                <w:noProof/>
+                <w:webHidden/>
+              </w:rPr>
+              <w:t>4</w:t>
+            </w:r>
+            <w:r>
+              <w:rPr>
+                <w:rFonts w:ascii="Times New Roman" w:hAnsi="Times New Roman" w:cs="Times New Roman"/>
+                <w:noProof/>
+                <w:webHidden/>
+              </w:rPr>
+              <w:fldChar w:fldCharType="end"/>
+            </w:r>
+          </w:hyperlink>
+        </w:p>
+        <w:p>
+          <w:pPr>
+            <w:pStyle w:val="TM3"/>
+            <w:tabs>
+              <w:tab w:val="left" w:pos="880"/>
+              <w:tab w:val="right" w:leader="dot" w:pos="9062"/>
+            </w:tabs>
+            <w:rPr>
+              <w:rFonts w:ascii="Times New Roman" w:hAnsi="Times New Roman" w:cs="Times New Roman"/>
+              <w:noProof/>
+            </w:rPr>
+          </w:pPr>
+          <w:hyperlink w:anchor="_Toc389486760" w:history="1">
+            <w:r>
+              <w:rPr>
+                <w:rStyle w:val="Lienhypertexte"/>
+                <w:rFonts w:ascii="Times New Roman" w:hAnsi="Times New Roman" w:cs="Times New Roman"/>
+                <w:noProof/>
+              </w:rPr>
+              <w:t>c.</w:t>
+            </w:r>
+            <w:r>
+              <w:rPr>
+                <w:rFonts w:ascii="Times New Roman" w:hAnsi="Times New Roman" w:cs="Times New Roman"/>
+                <w:noProof/>
+              </w:rPr>
+              <w:tab/>
+            </w:r>
+            <w:r>
+              <w:rPr>
+                <w:rStyle w:val="Lienhypertexte"/>
+                <w:rFonts w:ascii="Times New Roman" w:hAnsi="Times New Roman" w:cs="Times New Roman"/>
+                <w:noProof/>
+              </w:rPr>
+              <w:t>La méthode hybride</w:t>
+            </w:r>
+            <w:r>
+              <w:rPr>
+                <w:rFonts w:ascii="Times New Roman" w:hAnsi="Times New Roman" w:cs="Times New Roman"/>
+                <w:noProof/>
+                <w:webHidden/>
+              </w:rPr>
+              <w:tab/>
+            </w:r>
+            <w:r>
+              <w:rPr>
+                <w:rFonts w:ascii="Times New Roman" w:hAnsi="Times New Roman" w:cs="Times New Roman"/>
+                <w:noProof/>
+                <w:webHidden/>
+              </w:rPr>
+              <w:fldChar w:fldCharType="begin"/>
+            </w:r>
+            <w:r>
+              <w:rPr>
+                <w:rFonts w:ascii="Times New Roman" w:hAnsi="Times New Roman" w:cs="Times New Roman"/>
+                <w:noProof/>
+                <w:webHidden/>
+              </w:rPr>
+              <w:instrText xml:space="preserve"> PAGEREF _Toc389486760 \h </w:instrText>
+            </w:r>
+            <w:r>
+              <w:rPr>
+                <w:rFonts w:ascii="Times New Roman" w:hAnsi="Times New Roman" w:cs="Times New Roman"/>
+                <w:noProof/>
+                <w:webHidden/>
+              </w:rPr>
+            </w:r>
+            <w:r>
+              <w:rPr>
+                <w:rFonts w:ascii="Times New Roman" w:hAnsi="Times New Roman" w:cs="Times New Roman"/>
+                <w:noProof/>
+                <w:webHidden/>
+              </w:rPr>
+              <w:fldChar w:fldCharType="separate"/>
+            </w:r>
+            <w:r>
+              <w:rPr>
+                <w:rFonts w:ascii="Times New Roman" w:hAnsi="Times New Roman" w:cs="Times New Roman"/>
+                <w:noProof/>
+                <w:webHidden/>
+              </w:rPr>
+              <w:t>5</w:t>
+            </w:r>
+            <w:r>
+              <w:rPr>
+                <w:rFonts w:ascii="Times New Roman" w:hAnsi="Times New Roman" w:cs="Times New Roman"/>
+                <w:noProof/>
+                <w:webHidden/>
+              </w:rPr>
+              <w:fldChar w:fldCharType="end"/>
+            </w:r>
+          </w:hyperlink>
+        </w:p>
+        <w:p>
+          <w:pPr>
+            <w:rPr>
+              <w:rFonts w:ascii="Times New Roman" w:hAnsi="Times New Roman" w:cs="Times New Roman"/>
+            </w:rPr>
+          </w:pPr>
+          <w:r>
+            <w:rPr>
+              <w:rFonts w:ascii="Times New Roman" w:hAnsi="Times New Roman" w:cs="Times New Roman"/>
+              <w:b/>
+              <w:bCs/>
+            </w:rPr>
+            <w:fldChar w:fldCharType="end"/>
+          </w:r>
+        </w:p>
+      </w:sdtContent>
+    </w:sdt>
+    <w:p>
+      <w:pPr>
+        <w:rPr>
+          <w:rFonts w:ascii="Times New Roman" w:eastAsiaTheme="majorEastAsia" w:hAnsi="Times New Roman" w:cs="Times New Roman"/>
+          <w:b/>
+          <w:bCs/>
+          <w:color w:val="365F91" w:themeColor="accent1" w:themeShade="BF"/>
+          <w:sz w:val="28"/>
+          <w:szCs w:val="28"/>
+        </w:rPr>
+      </w:pPr>
+      <w:r>
+        <w:rPr>
+          <w:rFonts w:ascii="Times New Roman" w:hAnsi="Times New Roman" w:cs="Times New Roman"/>
+        </w:rPr>
+        <w:br w:type="page"/>
+      </w:r>
+    </w:p>
     <w:p>
       <w:pPr>
         <w:pStyle w:val="Titre1"/>
@@ -573,6 +1278,7 @@
           <w:rFonts w:ascii="Times New Roman" w:hAnsi="Times New Roman" w:cs="Times New Roman"/>
         </w:rPr>
       </w:pPr>
+      <w:bookmarkStart w:id="0" w:name="_Toc389486754"/>
       <w:r>
         <w:rPr>
           <w:rFonts w:ascii="Times New Roman" w:hAnsi="Times New Roman" w:cs="Times New Roman"/>
@@ -580,6 +1286,7 @@
         <w:lastRenderedPageBreak/>
         <w:t>Introduction</w:t>
       </w:r>
+      <w:bookmarkEnd w:id="0"/>
     </w:p>
     <w:p>
       <w:pPr>
@@ -643,7 +1350,23 @@
           <w:sz w:val="24"/>
           <w:szCs w:val="24"/>
         </w:rPr>
-        <w:t>, dans le cadre des sites internet Deezer et Tweeter</w:t>
+        <w:t>, dans le cadre d</w:t>
+      </w:r>
+      <w:r>
+        <w:rPr>
+          <w:rFonts w:ascii="Times New Roman" w:hAnsi="Times New Roman" w:cs="Times New Roman"/>
+          <w:sz w:val="24"/>
+          <w:szCs w:val="24"/>
+        </w:rPr>
+        <w:t>es sites internet Deezer et Twit</w:t>
+      </w:r>
+      <w:r>
+        <w:rPr>
+          <w:rFonts w:ascii="Times New Roman" w:hAnsi="Times New Roman" w:cs="Times New Roman"/>
+          <w:sz w:val="24"/>
+          <w:szCs w:val="24"/>
+        </w:rPr>
+        <w:t>ter</w:t>
       </w:r>
       <w:r>
         <w:rPr>
@@ -706,25 +1429,7 @@
           <w:szCs w:val="24"/>
         </w:rPr>
         <w:tab/>
-        <w:t xml:space="preserve">Ces médias sont devenus populaires auprès de la population, mais aussi auprès des entreprises. En effet, ils regorgent d’informations de tout type, pouvant être exploité à des fins commerciales. La discipline « sentiment </w:t>
-      </w:r>
-      <w:proofErr w:type="spellStart"/>
-      <w:r>
-        <w:rPr>
-          <w:rFonts w:ascii="Times New Roman" w:hAnsi="Times New Roman" w:cs="Times New Roman"/>
-          <w:sz w:val="24"/>
-          <w:szCs w:val="24"/>
-        </w:rPr>
-        <w:t>analysis</w:t>
-      </w:r>
-      <w:proofErr w:type="spellEnd"/>
-      <w:r>
-        <w:rPr>
-          <w:rFonts w:ascii="Times New Roman" w:hAnsi="Times New Roman" w:cs="Times New Roman"/>
-          <w:sz w:val="24"/>
-          <w:szCs w:val="24"/>
-        </w:rPr>
-        <w:t> » permet de détecter les opinions des personnes, d’analyser leurs comportements et habitudes pour, au final, proposer des solutions telle qu</w:t>
+        <w:t>Ces médias sont devenus populaires auprès de la population, mais aussi auprès des entreprises. En effet, ils regorgent d’informations de tout type, pouvant être exploité à des fins commerciales. La discipline « sentiment analysis » permet de détecter les opinions des personnes, d’analyser leurs comportements et habitudes pour, au final, proposer des solutions telle qu</w:t>
       </w:r>
       <w:r>
         <w:rPr>
@@ -868,6 +1573,7 @@
           <w:rFonts w:ascii="Times New Roman" w:hAnsi="Times New Roman" w:cs="Times New Roman"/>
         </w:rPr>
       </w:pPr>
+      <w:bookmarkStart w:id="1" w:name="_Toc389486755"/>
       <w:r>
         <w:rPr>
           <w:rFonts w:ascii="Times New Roman" w:hAnsi="Times New Roman" w:cs="Times New Roman"/>
@@ -875,6 +1581,7 @@
         <w:lastRenderedPageBreak/>
         <w:t>L’analyse des sentiments</w:t>
       </w:r>
+      <w:bookmarkEnd w:id="1"/>
     </w:p>
     <w:p>
       <w:pPr>
@@ -888,12 +1595,14 @@
           <w:rFonts w:ascii="Times New Roman" w:hAnsi="Times New Roman" w:cs="Times New Roman"/>
         </w:rPr>
       </w:pPr>
+      <w:bookmarkStart w:id="2" w:name="_Toc389486756"/>
       <w:r>
         <w:rPr>
           <w:rFonts w:ascii="Times New Roman" w:hAnsi="Times New Roman" w:cs="Times New Roman"/>
         </w:rPr>
         <w:t>Principe</w:t>
       </w:r>
+      <w:bookmarkEnd w:id="2"/>
     </w:p>
     <w:p>
       <w:pPr>
@@ -922,24 +1631,14 @@
         </w:rPr>
         <w:t xml:space="preserve">Tout d’abord, une opinion est un « jugement, avis, sentiment qu’un individu ou un groupe émet sur un sujet, des faits, ce qu’il en pense » (Larousse). C’est un jugement personnel que l’on porte sur une question, et qui n’est pas forcément </w:t>
       </w:r>
-      <w:proofErr w:type="spellStart"/>
-      <w:r>
-        <w:rPr>
-          <w:rFonts w:ascii="Times New Roman" w:hAnsi="Times New Roman" w:cs="Times New Roman"/>
-          <w:sz w:val="24"/>
-          <w:szCs w:val="24"/>
-        </w:rPr>
-        <w:t>juste.</w:t>
-      </w:r>
-      <w:r>
-        <w:rPr>
-          <w:rFonts w:ascii="Times New Roman" w:hAnsi="Times New Roman" w:cs="Times New Roman"/>
-          <w:sz w:val="24"/>
-          <w:szCs w:val="24"/>
-        </w:rPr>
-        <w:t>L’analyse</w:t>
-      </w:r>
-      <w:proofErr w:type="spellEnd"/>
+      <w:r>
+        <w:rPr>
+          <w:rFonts w:ascii="Times New Roman" w:hAnsi="Times New Roman" w:cs="Times New Roman"/>
+          <w:sz w:val="24"/>
+          <w:szCs w:val="24"/>
+        </w:rPr>
+        <w:t>juste. L’analyse</w:t>
+      </w:r>
       <w:r>
         <w:rPr>
           <w:rFonts w:ascii="Times New Roman" w:hAnsi="Times New Roman" w:cs="Times New Roman"/>
@@ -1177,16 +1876,21 @@
           <w:rFonts w:ascii="Times New Roman" w:hAnsi="Times New Roman" w:cs="Times New Roman"/>
         </w:rPr>
       </w:pPr>
+      <w:bookmarkStart w:id="3" w:name="_Toc389486757"/>
       <w:r>
         <w:rPr>
           <w:rFonts w:ascii="Times New Roman" w:hAnsi="Times New Roman" w:cs="Times New Roman"/>
         </w:rPr>
         <w:t>Méthodes d’analyse</w:t>
       </w:r>
+      <w:bookmarkEnd w:id="3"/>
     </w:p>
     <w:p>
       <w:pPr>
         <w:spacing w:after="0"/>
+        <w:rPr>
+          <w:rFonts w:ascii="Times New Roman" w:hAnsi="Times New Roman" w:cs="Times New Roman"/>
+        </w:rPr>
       </w:pPr>
     </w:p>
     <w:p>
@@ -1285,18 +1989,32 @@
           <w:numId w:val="4"/>
         </w:numPr>
         <w:ind w:left="709" w:hanging="709"/>
-      </w:pPr>
-      <w:r>
+        <w:rPr>
+          <w:rFonts w:ascii="Times New Roman" w:hAnsi="Times New Roman" w:cs="Times New Roman"/>
+        </w:rPr>
+      </w:pPr>
+      <w:bookmarkStart w:id="4" w:name="_Toc389486758"/>
+      <w:r>
+        <w:rPr>
+          <w:rFonts w:ascii="Times New Roman" w:hAnsi="Times New Roman" w:cs="Times New Roman"/>
+        </w:rPr>
         <w:lastRenderedPageBreak/>
         <w:t>La</w:t>
       </w:r>
       <w:r>
+        <w:rPr>
+          <w:rFonts w:ascii="Times New Roman" w:hAnsi="Times New Roman" w:cs="Times New Roman"/>
+        </w:rPr>
         <w:t xml:space="preserve"> méthode symbolique</w:t>
       </w:r>
+      <w:bookmarkEnd w:id="4"/>
     </w:p>
     <w:p>
       <w:pPr>
         <w:spacing w:after="0"/>
+        <w:rPr>
+          <w:rFonts w:ascii="Times New Roman" w:hAnsi="Times New Roman" w:cs="Times New Roman"/>
+        </w:rPr>
       </w:pPr>
     </w:p>
     <w:p>
@@ -1468,25 +2186,7 @@
           <w:sz w:val="24"/>
           <w:szCs w:val="24"/>
         </w:rPr>
-        <w:t xml:space="preserve">Il y a plusieurs types de relations. La première représente les relations de base. Ce sont, par exemple les </w:t>
-      </w:r>
-      <w:proofErr w:type="spellStart"/>
-      <w:r>
-        <w:rPr>
-          <w:rFonts w:ascii="Times New Roman" w:hAnsi="Times New Roman" w:cs="Times New Roman"/>
-          <w:sz w:val="24"/>
-          <w:szCs w:val="24"/>
-        </w:rPr>
-        <w:t>modifieurs</w:t>
-      </w:r>
-      <w:proofErr w:type="spellEnd"/>
-      <w:r>
-        <w:rPr>
-          <w:rFonts w:ascii="Times New Roman" w:hAnsi="Times New Roman" w:cs="Times New Roman"/>
-          <w:sz w:val="24"/>
-          <w:szCs w:val="24"/>
-        </w:rPr>
-        <w:t xml:space="preserve"> d’un nom (ex : une </w:t>
+        <w:t xml:space="preserve">Il y a plusieurs types de relations. La première représente les relations de base. Ce sont, par exemple les modifieurs d’un nom (ex : une </w:t>
       </w:r>
       <w:r>
         <w:rPr>
@@ -1681,6 +2381,9 @@
     <w:p>
       <w:pPr>
         <w:spacing w:after="0"/>
+        <w:rPr>
+          <w:rFonts w:ascii="Times New Roman" w:hAnsi="Times New Roman" w:cs="Times New Roman"/>
+        </w:rPr>
       </w:pPr>
     </w:p>
     <w:p>
@@ -1691,14 +2394,25 @@
           <w:numId w:val="4"/>
         </w:numPr>
         <w:ind w:left="709" w:hanging="709"/>
-      </w:pPr>
-      <w:r>
+        <w:rPr>
+          <w:rFonts w:ascii="Times New Roman" w:hAnsi="Times New Roman" w:cs="Times New Roman"/>
+        </w:rPr>
+      </w:pPr>
+      <w:bookmarkStart w:id="5" w:name="_Toc389486759"/>
+      <w:r>
+        <w:rPr>
+          <w:rFonts w:ascii="Times New Roman" w:hAnsi="Times New Roman" w:cs="Times New Roman"/>
+        </w:rPr>
         <w:t>La méthode statistique</w:t>
       </w:r>
+      <w:bookmarkEnd w:id="5"/>
     </w:p>
     <w:p>
       <w:pPr>
         <w:spacing w:after="0"/>
+        <w:rPr>
+          <w:rFonts w:ascii="Times New Roman" w:hAnsi="Times New Roman" w:cs="Times New Roman"/>
+        </w:rPr>
       </w:pPr>
     </w:p>
     <w:p>
@@ -1841,18 +2555,6 @@
         </w:rPr>
         <w:t>Ensuite, on fait traiter un nouveau lot de données de la même catégorie que celle de départ. Ceci permettra d’améliorer le modèle crée et de le compléter avec de nouvelles informations.</w:t>
       </w:r>
-    </w:p>
-    <w:p>
-      <w:pPr>
-        <w:spacing w:after="0" w:line="360" w:lineRule="auto"/>
-        <w:ind w:firstLine="708"/>
-        <w:jc w:val="both"/>
-        <w:rPr>
-          <w:rFonts w:ascii="Times New Roman" w:hAnsi="Times New Roman" w:cs="Times New Roman"/>
-          <w:sz w:val="24"/>
-          <w:szCs w:val="24"/>
-        </w:rPr>
-      </w:pPr>
     </w:p>
     <w:p>
       <w:pPr>
@@ -1895,25 +2597,7 @@
           <w:sz w:val="24"/>
           <w:szCs w:val="24"/>
         </w:rPr>
-        <w:t xml:space="preserve">SVM (Support </w:t>
-      </w:r>
-      <w:proofErr w:type="spellStart"/>
-      <w:r>
-        <w:rPr>
-          <w:rFonts w:ascii="Times New Roman" w:hAnsi="Times New Roman" w:cs="Times New Roman"/>
-          <w:sz w:val="24"/>
-          <w:szCs w:val="24"/>
-        </w:rPr>
-        <w:t>Vector</w:t>
-      </w:r>
-      <w:proofErr w:type="spellEnd"/>
-      <w:r>
-        <w:rPr>
-          <w:rFonts w:ascii="Times New Roman" w:hAnsi="Times New Roman" w:cs="Times New Roman"/>
-          <w:sz w:val="24"/>
-          <w:szCs w:val="24"/>
-        </w:rPr>
-        <w:t xml:space="preserve"> Machine)</w:t>
+        <w:t>SVM (Support Vector Machine)</w:t>
       </w:r>
     </w:p>
     <w:p>
@@ -2022,14 +2706,25 @@
           <w:numId w:val="4"/>
         </w:numPr>
         <w:ind w:left="709" w:hanging="709"/>
-      </w:pPr>
-      <w:r>
+        <w:rPr>
+          <w:rFonts w:ascii="Times New Roman" w:hAnsi="Times New Roman" w:cs="Times New Roman"/>
+        </w:rPr>
+      </w:pPr>
+      <w:bookmarkStart w:id="6" w:name="_Toc389486760"/>
+      <w:r>
+        <w:rPr>
+          <w:rFonts w:ascii="Times New Roman" w:hAnsi="Times New Roman" w:cs="Times New Roman"/>
+        </w:rPr>
         <w:t>La méthode hybride</w:t>
       </w:r>
+      <w:bookmarkEnd w:id="6"/>
     </w:p>
     <w:p>
       <w:pPr>
         <w:spacing w:after="0"/>
+        <w:rPr>
+          <w:rFonts w:ascii="Times New Roman" w:hAnsi="Times New Roman" w:cs="Times New Roman"/>
+        </w:rPr>
       </w:pPr>
     </w:p>
     <w:p>
@@ -2043,7 +2738,6 @@
           <w:szCs w:val="24"/>
         </w:rPr>
       </w:pPr>
-      <w:bookmarkStart w:id="0" w:name="_GoBack"/>
       <w:r>
         <w:rPr>
           <w:rFonts w:ascii="Times New Roman" w:hAnsi="Times New Roman" w:cs="Times New Roman"/>
@@ -2109,11 +2803,381 @@
         <w:t xml:space="preserve"> la méthode symbolique pour la catégorisation d’un texte, afin de relever les phrases contenant des sentiments, avant de lancer le processus d’apprentissage comme dans la méthode statistique.</w:t>
       </w:r>
     </w:p>
-    <w:bookmarkEnd w:id="0"/>
+    <w:p>
+      <w:pPr>
+        <w:spacing w:after="0"/>
+        <w:rPr>
+          <w:rFonts w:ascii="Times New Roman" w:hAnsi="Times New Roman" w:cs="Times New Roman"/>
+        </w:rPr>
+      </w:pPr>
+    </w:p>
     <w:p>
       <w:pPr>
         <w:pStyle w:val="Titre2"/>
-      </w:pPr>
+        <w:numPr>
+          <w:ilvl w:val="1"/>
+          <w:numId w:val="2"/>
+        </w:numPr>
+        <w:ind w:left="709"/>
+        <w:rPr>
+          <w:rFonts w:ascii="Times New Roman" w:hAnsi="Times New Roman" w:cs="Times New Roman"/>
+        </w:rPr>
+      </w:pPr>
+      <w:r>
+        <w:rPr>
+          <w:rFonts w:ascii="Times New Roman" w:hAnsi="Times New Roman" w:cs="Times New Roman"/>
+        </w:rPr>
+        <w:t>L’importance de l’</w:t>
+      </w:r>
+      <w:r>
+        <w:rPr>
+          <w:rFonts w:ascii="Times New Roman" w:hAnsi="Times New Roman" w:cs="Times New Roman"/>
+        </w:rPr>
+        <w:t>analyse des sentiments de nos jours</w:t>
+      </w:r>
+    </w:p>
+    <w:p>
+      <w:pPr>
+        <w:spacing w:after="0"/>
+        <w:rPr>
+          <w:rFonts w:ascii="Times New Roman" w:hAnsi="Times New Roman" w:cs="Times New Roman"/>
+        </w:rPr>
+      </w:pPr>
+    </w:p>
+    <w:p>
+      <w:pPr>
+        <w:spacing w:line="360" w:lineRule="auto"/>
+        <w:ind w:firstLine="708"/>
+        <w:jc w:val="both"/>
+        <w:rPr>
+          <w:rFonts w:ascii="Times New Roman" w:hAnsi="Times New Roman" w:cs="Times New Roman"/>
+          <w:sz w:val="24"/>
+          <w:szCs w:val="24"/>
+        </w:rPr>
+      </w:pPr>
+      <w:r>
+        <w:rPr>
+          <w:rStyle w:val="notranslate"/>
+          <w:rFonts w:ascii="Times New Roman" w:eastAsiaTheme="minorEastAsia" w:hAnsi="Times New Roman" w:cs="Times New Roman"/>
+          <w:sz w:val="24"/>
+          <w:szCs w:val="24"/>
+          <w:bdr w:val="none" w:sz="0" w:space="0" w:color="auto" w:frame="1"/>
+        </w:rPr>
+        <w:t>Le nombre de personne s’inscrivant su</w:t>
+      </w:r>
+      <w:r>
+        <w:rPr>
+          <w:rStyle w:val="notranslate"/>
+          <w:rFonts w:ascii="Times New Roman" w:eastAsiaTheme="minorEastAsia" w:hAnsi="Times New Roman" w:cs="Times New Roman"/>
+          <w:sz w:val="24"/>
+          <w:szCs w:val="24"/>
+          <w:bdr w:val="none" w:sz="0" w:space="0" w:color="auto" w:frame="1"/>
+        </w:rPr>
+        <w:t>r les réseaux sociaux augmente</w:t>
+      </w:r>
+      <w:bookmarkStart w:id="7" w:name="_GoBack"/>
+      <w:bookmarkEnd w:id="7"/>
+      <w:r>
+        <w:rPr>
+          <w:rStyle w:val="notranslate"/>
+          <w:rFonts w:ascii="Times New Roman" w:eastAsiaTheme="minorEastAsia" w:hAnsi="Times New Roman" w:cs="Times New Roman"/>
+          <w:sz w:val="24"/>
+          <w:szCs w:val="24"/>
+          <w:bdr w:val="none" w:sz="0" w:space="0" w:color="auto" w:frame="1"/>
+        </w:rPr>
+        <w:t xml:space="preserve"> </w:t>
+      </w:r>
+      <w:r>
+        <w:rPr>
+          <w:rStyle w:val="notranslate"/>
+          <w:rFonts w:ascii="Times New Roman" w:eastAsiaTheme="minorEastAsia" w:hAnsi="Times New Roman" w:cs="Times New Roman"/>
+          <w:sz w:val="24"/>
+          <w:szCs w:val="24"/>
+          <w:bdr w:val="none" w:sz="0" w:space="0" w:color="auto" w:frame="1"/>
+        </w:rPr>
+        <w:t>continuellement</w:t>
+      </w:r>
+      <w:r>
+        <w:rPr>
+          <w:rStyle w:val="notranslate"/>
+          <w:rFonts w:ascii="Times New Roman" w:hAnsi="Times New Roman" w:cs="Times New Roman"/>
+          <w:sz w:val="24"/>
+          <w:szCs w:val="24"/>
+          <w:bdr w:val="none" w:sz="0" w:space="0" w:color="auto" w:frame="1"/>
+        </w:rPr>
+        <w:t>.</w:t>
+      </w:r>
+      <w:r>
+        <w:rPr>
+          <w:rStyle w:val="apple-converted-space"/>
+          <w:rFonts w:ascii="Times New Roman" w:hAnsi="Times New Roman" w:cs="Times New Roman"/>
+          <w:sz w:val="24"/>
+          <w:szCs w:val="24"/>
+        </w:rPr>
+        <w:t> </w:t>
+      </w:r>
+      <w:r>
+        <w:rPr>
+          <w:rStyle w:val="notranslate"/>
+          <w:rFonts w:ascii="Times New Roman" w:eastAsiaTheme="minorEastAsia" w:hAnsi="Times New Roman" w:cs="Times New Roman"/>
+          <w:sz w:val="24"/>
+          <w:szCs w:val="24"/>
+          <w:bdr w:val="none" w:sz="0" w:space="0" w:color="auto" w:frame="1"/>
+        </w:rPr>
+        <w:t>Par exemple</w:t>
+      </w:r>
+      <w:r>
+        <w:rPr>
+          <w:rStyle w:val="notranslate"/>
+          <w:rFonts w:ascii="Times New Roman" w:hAnsi="Times New Roman" w:cs="Times New Roman"/>
+          <w:sz w:val="24"/>
+          <w:szCs w:val="24"/>
+          <w:bdr w:val="none" w:sz="0" w:space="0" w:color="auto" w:frame="1"/>
+        </w:rPr>
+        <w:t xml:space="preserve">, Twitter </w:t>
+      </w:r>
+      <w:r>
+        <w:rPr>
+          <w:rStyle w:val="notranslate"/>
+          <w:rFonts w:ascii="Times New Roman" w:hAnsi="Times New Roman" w:cs="Times New Roman"/>
+          <w:sz w:val="24"/>
+          <w:szCs w:val="24"/>
+          <w:bdr w:val="none" w:sz="0" w:space="0" w:color="auto" w:frame="1"/>
+        </w:rPr>
+        <w:t>possède</w:t>
+      </w:r>
+      <w:r>
+        <w:rPr>
+          <w:rStyle w:val="apple-converted-space"/>
+          <w:rFonts w:ascii="Times New Roman" w:hAnsi="Times New Roman" w:cs="Times New Roman"/>
+          <w:sz w:val="24"/>
+          <w:szCs w:val="24"/>
+          <w:bdr w:val="none" w:sz="0" w:space="0" w:color="auto" w:frame="1"/>
+        </w:rPr>
+        <w:t> </w:t>
+      </w:r>
+      <w:hyperlink r:id="rId8" w:history="1">
+        <w:r>
+          <w:rPr>
+            <w:rStyle w:val="Lienhypertexte"/>
+            <w:rFonts w:ascii="Times New Roman" w:hAnsi="Times New Roman" w:cs="Times New Roman"/>
+            <w:color w:val="auto"/>
+            <w:sz w:val="24"/>
+            <w:szCs w:val="24"/>
+            <w:u w:val="none"/>
+            <w:bdr w:val="none" w:sz="0" w:space="0" w:color="auto" w:frame="1"/>
+          </w:rPr>
+          <w:t>plus de 500 millions</w:t>
+        </w:r>
+      </w:hyperlink>
+      <w:r>
+        <w:rPr>
+          <w:rStyle w:val="apple-converted-space"/>
+          <w:rFonts w:ascii="Times New Roman" w:hAnsi="Times New Roman" w:cs="Times New Roman"/>
+          <w:sz w:val="24"/>
+          <w:szCs w:val="24"/>
+          <w:bdr w:val="none" w:sz="0" w:space="0" w:color="auto" w:frame="1"/>
+        </w:rPr>
+        <w:t> </w:t>
+      </w:r>
+      <w:r>
+        <w:rPr>
+          <w:rStyle w:val="notranslate"/>
+          <w:rFonts w:ascii="Times New Roman" w:hAnsi="Times New Roman" w:cs="Times New Roman"/>
+          <w:sz w:val="24"/>
+          <w:szCs w:val="24"/>
+          <w:bdr w:val="none" w:sz="0" w:space="0" w:color="auto" w:frame="1"/>
+        </w:rPr>
+        <w:t xml:space="preserve">utilisateurs et </w:t>
+      </w:r>
+      <w:r>
+        <w:rPr>
+          <w:rStyle w:val="notranslate"/>
+          <w:rFonts w:ascii="Times New Roman" w:eastAsiaTheme="minorEastAsia" w:hAnsi="Times New Roman" w:cs="Times New Roman"/>
+          <w:sz w:val="24"/>
+          <w:szCs w:val="24"/>
+          <w:bdr w:val="none" w:sz="0" w:space="0" w:color="auto" w:frame="1"/>
+        </w:rPr>
+        <w:t>en moyenne, plus de 50</w:t>
+      </w:r>
+      <w:r>
+        <w:rPr>
+          <w:rStyle w:val="notranslate"/>
+          <w:rFonts w:ascii="Times New Roman" w:hAnsi="Times New Roman" w:cs="Times New Roman"/>
+          <w:sz w:val="24"/>
+          <w:szCs w:val="24"/>
+          <w:bdr w:val="none" w:sz="0" w:space="0" w:color="auto" w:frame="1"/>
+        </w:rPr>
+        <w:t xml:space="preserve"> millions de tweets sont envoyés </w:t>
+      </w:r>
+      <w:r>
+        <w:rPr>
+          <w:rStyle w:val="notranslate"/>
+          <w:rFonts w:ascii="Times New Roman" w:eastAsiaTheme="minorEastAsia" w:hAnsi="Times New Roman" w:cs="Times New Roman"/>
+          <w:sz w:val="24"/>
+          <w:szCs w:val="24"/>
+          <w:bdr w:val="none" w:sz="0" w:space="0" w:color="auto" w:frame="1"/>
+        </w:rPr>
+        <w:t>quotidiennement</w:t>
+      </w:r>
+      <w:r>
+        <w:rPr>
+          <w:rStyle w:val="notranslate"/>
+          <w:rFonts w:ascii="Times New Roman" w:hAnsi="Times New Roman" w:cs="Times New Roman"/>
+          <w:sz w:val="24"/>
+          <w:szCs w:val="24"/>
+          <w:bdr w:val="none" w:sz="0" w:space="0" w:color="auto" w:frame="1"/>
+        </w:rPr>
+        <w:t>.</w:t>
+      </w:r>
+      <w:r>
+        <w:rPr>
+          <w:rStyle w:val="apple-converted-space"/>
+          <w:rFonts w:ascii="Times New Roman" w:hAnsi="Times New Roman" w:cs="Times New Roman"/>
+          <w:sz w:val="24"/>
+          <w:szCs w:val="24"/>
+        </w:rPr>
+        <w:t> </w:t>
+      </w:r>
+      <w:r>
+        <w:rPr>
+          <w:rStyle w:val="notranslate"/>
+          <w:rFonts w:ascii="Times New Roman" w:hAnsi="Times New Roman" w:cs="Times New Roman"/>
+          <w:sz w:val="24"/>
+          <w:szCs w:val="24"/>
+          <w:bdr w:val="none" w:sz="0" w:space="0" w:color="auto" w:frame="1"/>
+        </w:rPr>
+        <w:t>Environ 100 millions d'utilisateurs de Twitter sont actifs sur une base mensuelle.</w:t>
+      </w:r>
+      <w:r>
+        <w:rPr>
+          <w:rStyle w:val="notranslate"/>
+          <w:rFonts w:ascii="Times New Roman" w:eastAsiaTheme="minorEastAsia" w:hAnsi="Times New Roman" w:cs="Times New Roman"/>
+          <w:sz w:val="24"/>
+          <w:szCs w:val="24"/>
+          <w:bdr w:val="none" w:sz="0" w:space="0" w:color="auto" w:frame="1"/>
+        </w:rPr>
+        <w:t xml:space="preserve"> Ceci représente une base de données colossale que les entreprises peuvent exploiter.</w:t>
+      </w:r>
+      <w:r>
+        <w:rPr>
+          <w:rStyle w:val="notranslate"/>
+          <w:rFonts w:ascii="Times New Roman" w:eastAsiaTheme="minorEastAsia" w:hAnsi="Times New Roman" w:cs="Times New Roman"/>
+          <w:sz w:val="24"/>
+          <w:szCs w:val="24"/>
+          <w:bdr w:val="none" w:sz="0" w:space="0" w:color="auto" w:frame="1"/>
+        </w:rPr>
+        <w:t xml:space="preserve"> En effet, le moindre message ou commentaire peut nous permettre de savoir ce qu’une personne pense par rapport à un sujet, à un produit</w:t>
+      </w:r>
+    </w:p>
+    <w:p>
+      <w:pPr>
+        <w:pStyle w:val="NormalWeb"/>
+        <w:shd w:val="clear" w:color="auto" w:fill="FFFFFF"/>
+        <w:spacing w:before="0" w:beforeAutospacing="0" w:after="0" w:afterAutospacing="0" w:line="360" w:lineRule="auto"/>
+        <w:ind w:firstLine="708"/>
+        <w:jc w:val="both"/>
+        <w:textAlignment w:val="baseline"/>
+        <w:rPr>
+          <w:rStyle w:val="apple-converted-space"/>
+        </w:rPr>
+      </w:pPr>
+      <w:r>
+        <w:rPr>
+          <w:rStyle w:val="notranslate"/>
+          <w:rFonts w:eastAsiaTheme="minorEastAsia"/>
+          <w:bdr w:val="none" w:sz="0" w:space="0" w:color="auto" w:frame="1"/>
+        </w:rPr>
+        <w:lastRenderedPageBreak/>
+        <w:t xml:space="preserve">De nos jours, connaître l’opinion du client est crucial pour les entreprises. </w:t>
+      </w:r>
+      <w:r>
+        <w:rPr>
+          <w:rStyle w:val="notranslate"/>
+          <w:rFonts w:eastAsiaTheme="minorEastAsia"/>
+          <w:bdr w:val="none" w:sz="0" w:space="0" w:color="auto" w:frame="1"/>
+        </w:rPr>
+        <w:t xml:space="preserve">En utilisant une analyse de sentiment, </w:t>
+      </w:r>
+      <w:r>
+        <w:rPr>
+          <w:rStyle w:val="notranslate"/>
+          <w:rFonts w:eastAsiaTheme="minorEastAsia"/>
+          <w:bdr w:val="none" w:sz="0" w:space="0" w:color="auto" w:frame="1"/>
+        </w:rPr>
+        <w:t>elles</w:t>
+      </w:r>
+      <w:r>
+        <w:rPr>
+          <w:rStyle w:val="notranslate"/>
+          <w:rFonts w:eastAsiaTheme="minorEastAsia"/>
+          <w:bdr w:val="none" w:sz="0" w:space="0" w:color="auto" w:frame="1"/>
+        </w:rPr>
+        <w:t xml:space="preserve"> peuvent comprendre ce que leurs clients pensent de leur offre</w:t>
+      </w:r>
+      <w:r>
+        <w:rPr>
+          <w:rStyle w:val="notranslate"/>
+          <w:rFonts w:eastAsiaTheme="minorEastAsia"/>
+          <w:bdr w:val="none" w:sz="0" w:space="0" w:color="auto" w:frame="1"/>
+        </w:rPr>
+        <w:t>. De plus, toutes ces données disponibles peuvent être utilisées pour effectuer une analyse prédictive afin de proposer des produits adaptés</w:t>
+      </w:r>
+      <w:r>
+        <w:rPr>
+          <w:rStyle w:val="notranslate"/>
+          <w:rFonts w:eastAsiaTheme="minorEastAsia"/>
+          <w:bdr w:val="none" w:sz="0" w:space="0" w:color="auto" w:frame="1"/>
+        </w:rPr>
+        <w:t> ; les entreprises peuvent adaptés leurs produits selon le type de client et le pays d’où il provient.</w:t>
+      </w:r>
+      <w:r>
+        <w:rPr>
+          <w:rStyle w:val="notranslate"/>
+          <w:rFonts w:eastAsiaTheme="minorEastAsia"/>
+          <w:bdr w:val="none" w:sz="0" w:space="0" w:color="auto" w:frame="1"/>
+        </w:rPr>
+        <w:t xml:space="preserve"> A travers ces données, les entreprises peuvent aussi obtenir plus rapidement des idées, normalement obtenues après plusieurs années de recherches</w:t>
+      </w:r>
+      <w:r>
+        <w:rPr>
+          <w:rStyle w:val="notranslate"/>
+          <w:rFonts w:eastAsiaTheme="minorEastAsia"/>
+          <w:bdr w:val="none" w:sz="0" w:space="0" w:color="auto" w:frame="1"/>
+        </w:rPr>
+        <w:t>.</w:t>
+      </w:r>
+      <w:r>
+        <w:rPr>
+          <w:rStyle w:val="apple-converted-space"/>
+        </w:rPr>
+        <w:t> </w:t>
+      </w:r>
+    </w:p>
+    <w:p>
+      <w:pPr>
+        <w:pStyle w:val="NormalWeb"/>
+        <w:shd w:val="clear" w:color="auto" w:fill="FFFFFF"/>
+        <w:spacing w:before="0" w:beforeAutospacing="0" w:after="0" w:afterAutospacing="0" w:line="360" w:lineRule="auto"/>
+        <w:jc w:val="both"/>
+        <w:textAlignment w:val="baseline"/>
+      </w:pPr>
+    </w:p>
+    <w:p>
+      <w:pPr>
+        <w:pStyle w:val="NormalWeb"/>
+        <w:shd w:val="clear" w:color="auto" w:fill="FFFFFF"/>
+        <w:spacing w:before="0" w:beforeAutospacing="0" w:after="0" w:afterAutospacing="0" w:line="360" w:lineRule="auto"/>
+        <w:jc w:val="both"/>
+        <w:textAlignment w:val="baseline"/>
+      </w:pPr>
+      <w:r>
+        <w:tab/>
+        <w:t>Il existe de nombreuses entreprises qui offrent des solutions permettant d’analyse les sentiments des personnes. Par exemple, Crimson Hexagon est une plateforme d’analyse des média sociaux</w:t>
+      </w:r>
+      <w:r>
+        <w:t xml:space="preserve"> permettant de donner des indications sur les conversations qui se déroule dans le monde en ligne. Elle fournit aux entreprises des informations sur, par exemple, ce que les clients pensent de leur marque, sur la façon dont ils réagissent à une publicité, ou encore sur les facteurs qu’un client prend en compte pour acheter un produit.</w:t>
+      </w:r>
     </w:p>
     <w:sectPr>
       <w:pgSz w:w="11906" w:h="16838"/>
@@ -3013,6 +4077,97 @@
       <w:contextualSpacing/>
     </w:pPr>
   </w:style>
+  <w:style w:type="paragraph" w:styleId="En-ttedetabledesmatires">
+    <w:name w:val="TOC Heading"/>
+    <w:basedOn w:val="Titre1"/>
+    <w:next w:val="Normal"/>
+    <w:uiPriority w:val="39"/>
+    <w:semiHidden/>
+    <w:unhideWhenUsed/>
+    <w:qFormat/>
+    <w:rsid w:val="00872EFD"/>
+    <w:pPr>
+      <w:outlineLvl w:val="9"/>
+    </w:pPr>
+    <w:rPr>
+      <w:lang w:eastAsia="fr-FR"/>
+    </w:rPr>
+  </w:style>
+  <w:style w:type="paragraph" w:styleId="TM1">
+    <w:name w:val="toc 1"/>
+    <w:basedOn w:val="Normal"/>
+    <w:next w:val="Normal"/>
+    <w:autoRedefine/>
+    <w:uiPriority w:val="39"/>
+    <w:unhideWhenUsed/>
+    <w:rsid w:val="00872EFD"/>
+    <w:pPr>
+      <w:spacing w:after="100"/>
+    </w:pPr>
+  </w:style>
+  <w:style w:type="paragraph" w:styleId="TM2">
+    <w:name w:val="toc 2"/>
+    <w:basedOn w:val="Normal"/>
+    <w:next w:val="Normal"/>
+    <w:autoRedefine/>
+    <w:uiPriority w:val="39"/>
+    <w:unhideWhenUsed/>
+    <w:rsid w:val="00872EFD"/>
+    <w:pPr>
+      <w:spacing w:after="100"/>
+      <w:ind w:left="220"/>
+    </w:pPr>
+  </w:style>
+  <w:style w:type="paragraph" w:styleId="TM3">
+    <w:name w:val="toc 3"/>
+    <w:basedOn w:val="Normal"/>
+    <w:next w:val="Normal"/>
+    <w:autoRedefine/>
+    <w:uiPriority w:val="39"/>
+    <w:unhideWhenUsed/>
+    <w:rsid w:val="00872EFD"/>
+    <w:pPr>
+      <w:spacing w:after="100"/>
+      <w:ind w:left="440"/>
+    </w:pPr>
+  </w:style>
+  <w:style w:type="character" w:styleId="Lienhypertexte">
+    <w:name w:val="Hyperlink"/>
+    <w:basedOn w:val="Policepardfaut"/>
+    <w:uiPriority w:val="99"/>
+    <w:unhideWhenUsed/>
+    <w:rsid w:val="00872EFD"/>
+    <w:rPr>
+      <w:color w:val="0000FF" w:themeColor="hyperlink"/>
+      <w:u w:val="single"/>
+    </w:rPr>
+  </w:style>
+  <w:style w:type="paragraph" w:styleId="NormalWeb">
+    <w:name w:val="Normal (Web)"/>
+    <w:basedOn w:val="Normal"/>
+    <w:uiPriority w:val="99"/>
+    <w:unhideWhenUsed/>
+    <w:rsid w:val="00166BF2"/>
+    <w:pPr>
+      <w:spacing w:before="100" w:beforeAutospacing="1" w:after="100" w:afterAutospacing="1" w:line="240" w:lineRule="auto"/>
+    </w:pPr>
+    <w:rPr>
+      <w:rFonts w:ascii="Times New Roman" w:eastAsia="Times New Roman" w:hAnsi="Times New Roman" w:cs="Times New Roman"/>
+      <w:sz w:val="24"/>
+      <w:szCs w:val="24"/>
+      <w:lang w:eastAsia="fr-FR"/>
+    </w:rPr>
+  </w:style>
+  <w:style w:type="character" w:customStyle="1" w:styleId="notranslate">
+    <w:name w:val="notranslate"/>
+    <w:basedOn w:val="Policepardfaut"/>
+    <w:rsid w:val="00166BF2"/>
+  </w:style>
+  <w:style w:type="character" w:customStyle="1" w:styleId="apple-converted-space">
+    <w:name w:val="apple-converted-space"/>
+    <w:basedOn w:val="Policepardfaut"/>
+    <w:rsid w:val="00166BF2"/>
+  </w:style>
 </w:styles>
 </file>
 
@@ -3381,575 +4536,98 @@
       <w:contextualSpacing/>
     </w:pPr>
   </w:style>
-</w:styles>
-</file>
-
-<file path=word/glossary/document.xml><?xml version="1.0" encoding="utf-8"?>
-<w:glossaryDocument xmlns:wpc="http://schemas.microsoft.com/office/word/2010/wordprocessingCanvas" xmlns:mc="http://schemas.openxmlformats.org/markup-compatibility/2006" xmlns:o="urn:schemas-microsoft-com:office:office" xmlns:r="http://schemas.openxmlformats.org/officeDocument/2006/relationships" xmlns:m="http://schemas.openxmlformats.org/officeDocument/2006/math" xmlns:v="urn:schemas-microsoft-com:vml" xmlns:wp14="http://schemas.microsoft.com/office/word/2010/wordprocessingDrawing" xmlns:wp="http://schemas.openxmlformats.org/drawingml/2006/wordprocessingDrawing" xmlns:w10="urn:schemas-microsoft-com:office:word" xmlns:w="http://schemas.openxmlformats.org/wordprocessingml/2006/main" xmlns:w14="http://schemas.microsoft.com/office/word/2010/wordml" xmlns:wpg="http://schemas.microsoft.com/office/word/2010/wordprocessingGroup" xmlns:wpi="http://schemas.microsoft.com/office/word/2010/wordprocessingInk" xmlns:wne="http://schemas.microsoft.com/office/word/2006/wordml" xmlns:wps="http://schemas.microsoft.com/office/word/2010/wordprocessingShape" mc:Ignorable="w14 wp14">
-  <w:docParts>
-    <w:docPart>
-      <w:docPartPr>
-        <w:name w:val="2EB6CEB3BA80413BAF5AC5082B8583A0"/>
-        <w:category>
-          <w:name w:val="Général"/>
-          <w:gallery w:val="placeholder"/>
-        </w:category>
-        <w:types>
-          <w:type w:val="bbPlcHdr"/>
-        </w:types>
-        <w:behaviors>
-          <w:behavior w:val="content"/>
-        </w:behaviors>
-        <w:guid w:val="{2136485D-0B61-41B5-9D13-3A0F8F5D9FBA}"/>
-      </w:docPartPr>
-      <w:docPartBody>
-        <w:p>
-          <w:pPr>
-            <w:pStyle w:val="2EB6CEB3BA80413BAF5AC5082B8583A0"/>
-          </w:pPr>
-          <w:r>
-            <w:rPr>
-              <w:rFonts w:asciiTheme="majorHAnsi" w:eastAsiaTheme="majorEastAsia" w:hAnsiTheme="majorHAnsi" w:cstheme="majorBidi"/>
-              <w:sz w:val="80"/>
-              <w:szCs w:val="80"/>
-            </w:rPr>
-            <w:t>[Titre du document]</w:t>
-          </w:r>
-        </w:p>
-      </w:docPartBody>
-    </w:docPart>
-  </w:docParts>
-</w:glossaryDocument>
-</file>
-
-<file path=word/glossary/fontTable.xml><?xml version="1.0" encoding="utf-8"?>
-<w:fonts xmlns:mc="http://schemas.openxmlformats.org/markup-compatibility/2006" xmlns:r="http://schemas.openxmlformats.org/officeDocument/2006/relationships" xmlns:w="http://schemas.openxmlformats.org/wordprocessingml/2006/main" xmlns:w14="http://schemas.microsoft.com/office/word/2010/wordml" mc:Ignorable="w14">
-  <w:font w:name="Times New Roman">
-    <w:panose1 w:val="02020603050405020304"/>
-    <w:charset w:val="00"/>
-    <w:family w:val="roman"/>
-    <w:pitch w:val="variable"/>
-    <w:sig w:usb0="E0002AFF" w:usb1="C0007841" w:usb2="00000009" w:usb3="00000000" w:csb0="000001FF" w:csb1="00000000"/>
-  </w:font>
-  <w:font w:name="Calibri">
-    <w:panose1 w:val="020F0502020204030204"/>
-    <w:charset w:val="00"/>
-    <w:family w:val="swiss"/>
-    <w:pitch w:val="variable"/>
-    <w:sig w:usb0="E00002FF" w:usb1="4000ACFF" w:usb2="00000001" w:usb3="00000000" w:csb0="0000019F" w:csb1="00000000"/>
-  </w:font>
-  <w:font w:name="Courier New">
-    <w:panose1 w:val="02070309020205020404"/>
-    <w:charset w:val="00"/>
-    <w:family w:val="modern"/>
-    <w:pitch w:val="fixed"/>
-    <w:sig w:usb0="E0002AFF" w:usb1="C0007843" w:usb2="00000009" w:usb3="00000000" w:csb0="000001FF" w:csb1="00000000"/>
-  </w:font>
-  <w:font w:name="Wingdings">
-    <w:panose1 w:val="05000000000000000000"/>
-    <w:charset w:val="02"/>
-    <w:family w:val="auto"/>
-    <w:pitch w:val="variable"/>
-    <w:sig w:usb0="00000000" w:usb1="10000000" w:usb2="00000000" w:usb3="00000000" w:csb0="80000000" w:csb1="00000000"/>
-  </w:font>
-  <w:font w:name="Symbol">
-    <w:panose1 w:val="05050102010706020507"/>
-    <w:charset w:val="02"/>
-    <w:family w:val="roman"/>
-    <w:pitch w:val="variable"/>
-    <w:sig w:usb0="00000000" w:usb1="10000000" w:usb2="00000000" w:usb3="00000000" w:csb0="80000000" w:csb1="00000000"/>
-  </w:font>
-  <w:font w:name="Cambria">
-    <w:panose1 w:val="02040503050406030204"/>
-    <w:charset w:val="00"/>
-    <w:family w:val="roman"/>
-    <w:pitch w:val="variable"/>
-    <w:sig w:usb0="E00002FF" w:usb1="400004FF" w:usb2="00000000" w:usb3="00000000" w:csb0="0000019F" w:csb1="00000000"/>
-  </w:font>
-  <w:font w:name="Tahoma">
-    <w:panose1 w:val="020B0604030504040204"/>
-    <w:charset w:val="00"/>
-    <w:family w:val="swiss"/>
-    <w:pitch w:val="variable"/>
-    <w:sig w:usb0="E1002EFF" w:usb1="C000605B" w:usb2="00000029" w:usb3="00000000" w:csb0="000101FF" w:csb1="00000000"/>
-  </w:font>
-</w:fonts>
-</file>
-
-<file path=word/glossary/settings.xml><?xml version="1.0" encoding="utf-8"?>
-<w:settings xmlns:mc="http://schemas.openxmlformats.org/markup-compatibility/2006" xmlns:o="urn:schemas-microsoft-com:office:office" xmlns:r="http://schemas.openxmlformats.org/officeDocument/2006/relationships" xmlns:m="http://schemas.openxmlformats.org/officeDocument/2006/math" xmlns:v="urn:schemas-microsoft-com:vml" xmlns:w10="urn:schemas-microsoft-com:office:word" xmlns:w="http://schemas.openxmlformats.org/wordprocessingml/2006/main" xmlns:w14="http://schemas.microsoft.com/office/word/2010/wordml" xmlns:sl="http://schemas.openxmlformats.org/schemaLibrary/2006/main" mc:Ignorable="w14">
-  <w:view w:val="normal"/>
-  <w:defaultTabStop w:val="708"/>
-  <w:hyphenationZone w:val="425"/>
-  <w:characterSpacingControl w:val="doNotCompress"/>
-  <w:compat>
-    <w:useFELayout/>
-    <w:compatSetting w:name="compatibilityMode" w:uri="http://schemas.microsoft.com/office/word" w:val="14"/>
-    <w:compatSetting w:name="overrideTableStyleFontSizeAndJustification" w:uri="http://schemas.microsoft.com/office/word" w:val="1"/>
-    <w:compatSetting w:name="enableOpenTypeFeatures" w:uri="http://schemas.microsoft.com/office/word" w:val="1"/>
-    <w:compatSetting w:name="doNotFlipMirrorIndents" w:uri="http://schemas.microsoft.com/office/word" w:val="1"/>
-  </w:compat>
-  <w:rsids>
-    <w:rsidRoot w:val="00C5543C"/>
-    <w:rsid w:val="004A23E2"/>
-    <w:rsid w:val="00990952"/>
-    <w:rsid w:val="009D05E5"/>
-    <w:rsid w:val="00AE12D9"/>
-    <w:rsid w:val="00C5543C"/>
-  </w:rsids>
-  <m:mathPr>
-    <m:mathFont m:val="Cambria Math"/>
-    <m:brkBin m:val="before"/>
-    <m:brkBinSub m:val="--"/>
-    <m:smallFrac m:val="0"/>
-    <m:dispDef/>
-    <m:lMargin m:val="0"/>
-    <m:rMargin m:val="0"/>
-    <m:defJc m:val="centerGroup"/>
-    <m:wrapIndent m:val="1440"/>
-    <m:intLim m:val="subSup"/>
-    <m:naryLim m:val="undOvr"/>
-  </m:mathPr>
-  <w:themeFontLang w:val="fr-FR"/>
-  <w:clrSchemeMapping w:bg1="light1" w:t1="dark1" w:bg2="light2" w:t2="dark2" w:accent1="accent1" w:accent2="accent2" w:accent3="accent3" w:accent4="accent4" w:accent5="accent5" w:accent6="accent6" w:hyperlink="hyperlink" w:followedHyperlink="followedHyperlink"/>
-  <w:decimalSymbol w:val=","/>
-  <w:listSeparator w:val=";"/>
-</w:settings>
-</file>
-
-<file path=word/glossary/styles.xml><?xml version="1.0" encoding="utf-8"?>
-<w:styles xmlns:mc="http://schemas.openxmlformats.org/markup-compatibility/2006" xmlns:r="http://schemas.openxmlformats.org/officeDocument/2006/relationships" xmlns:w="http://schemas.openxmlformats.org/wordprocessingml/2006/main" xmlns:w14="http://schemas.microsoft.com/office/word/2010/wordml" mc:Ignorable="w14">
-  <w:docDefaults>
-    <w:rPrDefault>
-      <w:rPr>
-        <w:rFonts w:asciiTheme="minorHAnsi" w:eastAsiaTheme="minorEastAsia" w:hAnsiTheme="minorHAnsi" w:cstheme="minorBidi"/>
-        <w:sz w:val="22"/>
-        <w:szCs w:val="22"/>
-        <w:lang w:val="fr-FR" w:eastAsia="fr-FR" w:bidi="ar-SA"/>
-      </w:rPr>
-    </w:rPrDefault>
-    <w:pPrDefault>
-      <w:pPr>
-        <w:spacing w:after="200" w:line="276" w:lineRule="auto"/>
-      </w:pPr>
-    </w:pPrDefault>
-  </w:docDefaults>
-  <w:latentStyles w:defLockedState="0" w:defUIPriority="99" w:defSemiHidden="1" w:defUnhideWhenUsed="1" w:defQFormat="0" w:count="267">
-    <w:lsdException w:name="Normal" w:semiHidden="0" w:uiPriority="0" w:unhideWhenUsed="0" w:qFormat="1"/>
-    <w:lsdException w:name="heading 1" w:semiHidden="0" w:uiPriority="9" w:unhideWhenUsed="0" w:qFormat="1"/>
-    <w:lsdException w:name="heading 2" w:uiPriority="9" w:qFormat="1"/>
-    <w:lsdException w:name="heading 3" w:uiPriority="9" w:qFormat="1"/>
-    <w:lsdException w:name="heading 4" w:uiPriority="9" w:qFormat="1"/>
-    <w:lsdException w:name="heading 5" w:uiPriority="9" w:qFormat="1"/>
-    <w:lsdException w:name="heading 6" w:uiPriority="9" w:qFormat="1"/>
-    <w:lsdException w:name="heading 7" w:uiPriority="9" w:qFormat="1"/>
-    <w:lsdException w:name="heading 8" w:uiPriority="9" w:qFormat="1"/>
-    <w:lsdException w:name="heading 9" w:uiPriority="9" w:qFormat="1"/>
-    <w:lsdException w:name="toc 1" w:uiPriority="39"/>
-    <w:lsdException w:name="toc 2" w:uiPriority="39"/>
-    <w:lsdException w:name="toc 3" w:uiPriority="39"/>
-    <w:lsdException w:name="toc 4" w:uiPriority="39"/>
-    <w:lsdException w:name="toc 5" w:uiPriority="39"/>
-    <w:lsdException w:name="toc 6" w:uiPriority="39"/>
-    <w:lsdException w:name="toc 7" w:uiPriority="39"/>
-    <w:lsdException w:name="toc 8" w:uiPriority="39"/>
-    <w:lsdException w:name="toc 9" w:uiPriority="39"/>
-    <w:lsdException w:name="caption" w:uiPriority="35" w:qFormat="1"/>
-    <w:lsdException w:name="Title" w:semiHidden="0" w:uiPriority="10" w:unhideWhenUsed="0" w:qFormat="1"/>
-    <w:lsdException w:name="Default Paragraph Font" w:uiPriority="1"/>
-    <w:lsdException w:name="Subtitle" w:semiHidden="0" w:uiPriority="11" w:unhideWhenUsed="0" w:qFormat="1"/>
-    <w:lsdException w:name="Strong" w:semiHidden="0" w:uiPriority="22" w:unhideWhenUsed="0" w:qFormat="1"/>
-    <w:lsdException w:name="Emphasis" w:semiHidden="0" w:uiPriority="20" w:unhideWhenUsed="0" w:qFormat="1"/>
-    <w:lsdException w:name="Table Grid" w:semiHidden="0" w:uiPriority="59" w:unhideWhenUsed="0"/>
-    <w:lsdException w:name="Placeholder Text" w:unhideWhenUsed="0"/>
-    <w:lsdException w:name="No Spacing" w:semiHidden="0" w:uiPriority="1" w:unhideWhenUsed="0" w:qFormat="1"/>
-    <w:lsdException w:name="Light Shading" w:semiHidden="0" w:uiPriority="60" w:unhideWhenUsed="0"/>
-    <w:lsdException w:name="Light List" w:semiHidden="0" w:uiPriority="61" w:unhideWhenUsed="0"/>
-    <w:lsdException w:name="Light Grid" w:semiHidden="0" w:uiPriority="62" w:unhideWhenUsed="0"/>
-    <w:lsdException w:name="Medium Shading 1" w:semiHidden="0" w:uiPriority="63" w:unhideWhenUsed="0"/>
-    <w:lsdException w:name="Medium Shading 2" w:semiHidden="0" w:uiPriority="64" w:unhideWhenUsed="0"/>
-    <w:lsdException w:name="Medium List 1" w:semiHidden="0" w:uiPriority="65" w:unhideWhenUsed="0"/>
-    <w:lsdException w:name="Medium List 2" w:semiHidden="0" w:uiPriority="66" w:unhideWhenUsed="0"/>
-    <w:lsdException w:name="Medium Grid 1" w:semiHidden="0" w:uiPriority="67" w:unhideWhenUsed="0"/>
-    <w:lsdException w:name="Medium Grid 2" w:semiHidden="0" w:uiPriority="68" w:unhideWhenUsed="0"/>
-    <w:lsdException w:name="Medium Grid 3" w:semiHidden="0" w:uiPriority="69" w:unhideWhenUsed="0"/>
-    <w:lsdException w:name="Dark List" w:semiHidden="0" w:uiPriority="70" w:unhideWhenUsed="0"/>
-    <w:lsdException w:name="Colorful Shading" w:semiHidden="0" w:uiPriority="71" w:unhideWhenUsed="0"/>
-    <w:lsdException w:name="Colorful List" w:semiHidden="0" w:uiPriority="72" w:unhideWhenUsed="0"/>
-    <w:lsdException w:name="Colorful Grid" w:semiHidden="0" w:uiPriority="73" w:unhideWhenUsed="0"/>
-    <w:lsdException w:name="Light Shading Accent 1" w:semiHidden="0" w:uiPriority="60" w:unhideWhenUsed="0"/>
-    <w:lsdException w:name="Light List Accent 1" w:semiHidden="0" w:uiPriority="61" w:unhideWhenUsed="0"/>
-    <w:lsdException w:name="Light Grid Accent 1" w:semiHidden="0" w:uiPriority="62" w:unhideWhenUsed="0"/>
-    <w:lsdException w:name="Medium Shading 1 Accent 1" w:semiHidden="0" w:uiPriority="63" w:unhideWhenUsed="0"/>
-    <w:lsdException w:name="Medium Shading 2 Accent 1" w:semiHidden="0" w:uiPriority="64" w:unhideWhenUsed="0"/>
-    <w:lsdException w:name="Medium List 1 Accent 1" w:semiHidden="0" w:uiPriority="65" w:unhideWhenUsed="0"/>
-    <w:lsdException w:name="Revision" w:unhideWhenUsed="0"/>
-    <w:lsdException w:name="List Paragraph" w:semiHidden="0" w:uiPriority="34" w:unhideWhenUsed="0" w:qFormat="1"/>
-    <w:lsdException w:name="Quote" w:semiHidden="0" w:uiPriority="29" w:unhideWhenUsed="0" w:qFormat="1"/>
-    <w:lsdException w:name="Intense Quote" w:semiHidden="0" w:uiPriority="30" w:unhideWhenUsed="0" w:qFormat="1"/>
-    <w:lsdException w:name="Medium List 2 Accent 1" w:semiHidden="0" w:uiPriority="66" w:unhideWhenUsed="0"/>
-    <w:lsdException w:name="Medium Grid 1 Accent 1" w:semiHidden="0" w:uiPriority="67" w:unhideWhenUsed="0"/>
-    <w:lsdException w:name="Medium Grid 2 Accent 1" w:semiHidden="0" w:uiPriority="68" w:unhideWhenUsed="0"/>
-    <w:lsdException w:name="Medium Grid 3 Accent 1" w:semiHidden="0" w:uiPriority="69" w:unhideWhenUsed="0"/>
-    <w:lsdException w:name="Dark List Accent 1" w:semiHidden="0" w:uiPriority="70" w:unhideWhenUsed="0"/>
-    <w:lsdException w:name="Colorful Shading Accent 1" w:semiHidden="0" w:uiPriority="71" w:unhideWhenUsed="0"/>
-    <w:lsdException w:name="Colorful List Accent 1" w:semiHidden="0" w:uiPriority="72" w:unhideWhenUsed="0"/>
-    <w:lsdException w:name="Colorful Grid Accent 1" w:semiHidden="0" w:uiPriority="73" w:unhideWhenUsed="0"/>
-    <w:lsdException w:name="Light Shading Accent 2" w:semiHidden="0" w:uiPriority="60" w:unhideWhenUsed="0"/>
-    <w:lsdException w:name="Light List Accent 2" w:semiHidden="0" w:uiPriority="61" w:unhideWhenUsed="0"/>
-    <w:lsdException w:name="Light Grid Accent 2" w:semiHidden="0" w:uiPriority="62" w:unhideWhenUsed="0"/>
-    <w:lsdException w:name="Medium Shading 1 Accent 2" w:semiHidden="0" w:uiPriority="63" w:unhideWhenUsed="0"/>
-    <w:lsdException w:name="Medium Shading 2 Accent 2" w:semiHidden="0" w:uiPriority="64" w:unhideWhenUsed="0"/>
-    <w:lsdException w:name="Medium List 1 Accent 2" w:semiHidden="0" w:uiPriority="65" w:unhideWhenUsed="0"/>
-    <w:lsdException w:name="Medium List 2 Accent 2" w:semiHidden="0" w:uiPriority="66" w:unhideWhenUsed="0"/>
-    <w:lsdException w:name="Medium Grid 1 Accent 2" w:semiHidden="0" w:uiPriority="67" w:unhideWhenUsed="0"/>
-    <w:lsdException w:name="Medium Grid 2 Accent 2" w:semiHidden="0" w:uiPriority="68" w:unhideWhenUsed="0"/>
-    <w:lsdException w:name="Medium Grid 3 Accent 2" w:semiHidden="0" w:uiPriority="69" w:unhideWhenUsed="0"/>
-    <w:lsdException w:name="Dark List Accent 2" w:semiHidden="0" w:uiPriority="70" w:unhideWhenUsed="0"/>
-    <w:lsdException w:name="Colorful Shading Accent 2" w:semiHidden="0" w:uiPriority="71" w:unhideWhenUsed="0"/>
-    <w:lsdException w:name="Colorful List Accent 2" w:semiHidden="0" w:uiPriority="72" w:unhideWhenUsed="0"/>
-    <w:lsdException w:name="Colorful Grid Accent 2" w:semiHidden="0" w:uiPriority="73" w:unhideWhenUsed="0"/>
-    <w:lsdException w:name="Light Shading Accent 3" w:semiHidden="0" w:uiPriority="60" w:unhideWhenUsed="0"/>
-    <w:lsdException w:name="Light List Accent 3" w:semiHidden="0" w:uiPriority="61" w:unhideWhenUsed="0"/>
-    <w:lsdException w:name="Light Grid Accent 3" w:semiHidden="0" w:uiPriority="62" w:unhideWhenUsed="0"/>
-    <w:lsdException w:name="Medium Shading 1 Accent 3" w:semiHidden="0" w:uiPriority="63" w:unhideWhenUsed="0"/>
-    <w:lsdException w:name="Medium Shading 2 Accent 3" w:semiHidden="0" w:uiPriority="64" w:unhideWhenUsed="0"/>
-    <w:lsdException w:name="Medium List 1 Accent 3" w:semiHidden="0" w:uiPriority="65" w:unhideWhenUsed="0"/>
-    <w:lsdException w:name="Medium List 2 Accent 3" w:semiHidden="0" w:uiPriority="66" w:unhideWhenUsed="0"/>
-    <w:lsdException w:name="Medium Grid 1 Accent 3" w:semiHidden="0" w:uiPriority="67" w:unhideWhenUsed="0"/>
-    <w:lsdException w:name="Medium Grid 2 Accent 3" w:semiHidden="0" w:uiPriority="68" w:unhideWhenUsed="0"/>
-    <w:lsdException w:name="Medium Grid 3 Accent 3" w:semiHidden="0" w:uiPriority="69" w:unhideWhenUsed="0"/>
-    <w:lsdException w:name="Dark List Accent 3" w:semiHidden="0" w:uiPriority="70" w:unhideWhenUsed="0"/>
-    <w:lsdException w:name="Colorful Shading Accent 3" w:semiHidden="0" w:uiPriority="71" w:unhideWhenUsed="0"/>
-    <w:lsdException w:name="Colorful List Accent 3" w:semiHidden="0" w:uiPriority="72" w:unhideWhenUsed="0"/>
-    <w:lsdException w:name="Colorful Grid Accent 3" w:semiHidden="0" w:uiPriority="73" w:unhideWhenUsed="0"/>
-    <w:lsdException w:name="Light Shading Accent 4" w:semiHidden="0" w:uiPriority="60" w:unhideWhenUsed="0"/>
-    <w:lsdException w:name="Light List Accent 4" w:semiHidden="0" w:uiPriority="61" w:unhideWhenUsed="0"/>
-    <w:lsdException w:name="Light Grid Accent 4" w:semiHidden="0" w:uiPriority="62" w:unhideWhenUsed="0"/>
-    <w:lsdException w:name="Medium Shading 1 Accent 4" w:semiHidden="0" w:uiPriority="63" w:unhideWhenUsed="0"/>
-    <w:lsdException w:name="Medium Shading 2 Accent 4" w:semiHidden="0" w:uiPriority="64" w:unhideWhenUsed="0"/>
-    <w:lsdException w:name="Medium List 1 Accent 4" w:semiHidden="0" w:uiPriority="65" w:unhideWhenUsed="0"/>
-    <w:lsdException w:name="Medium List 2 Accent 4" w:semiHidden="0" w:uiPriority="66" w:unhideWhenUsed="0"/>
-    <w:lsdException w:name="Medium Grid 1 Accent 4" w:semiHidden="0" w:uiPriority="67" w:unhideWhenUsed="0"/>
-    <w:lsdException w:name="Medium Grid 2 Accent 4" w:semiHidden="0" w:uiPriority="68" w:unhideWhenUsed="0"/>
-    <w:lsdException w:name="Medium Grid 3 Accent 4" w:semiHidden="0" w:uiPriority="69" w:unhideWhenUsed="0"/>
-    <w:lsdException w:name="Dark List Accent 4" w:semiHidden="0" w:uiPriority="70" w:unhideWhenUsed="0"/>
-    <w:lsdException w:name="Colorful Shading Accent 4" w:semiHidden="0" w:uiPriority="71" w:unhideWhenUsed="0"/>
-    <w:lsdException w:name="Colorful List Accent 4" w:semiHidden="0" w:uiPriority="72" w:unhideWhenUsed="0"/>
-    <w:lsdException w:name="Colorful Grid Accent 4" w:semiHidden="0" w:uiPriority="73" w:unhideWhenUsed="0"/>
-    <w:lsdException w:name="Light Shading Accent 5" w:semiHidden="0" w:uiPriority="60" w:unhideWhenUsed="0"/>
-    <w:lsdException w:name="Light List Accent 5" w:semiHidden="0" w:uiPriority="61" w:unhideWhenUsed="0"/>
-    <w:lsdException w:name="Light Grid Accent 5" w:semiHidden="0" w:uiPriority="62" w:unhideWhenUsed="0"/>
-    <w:lsdException w:name="Medium Shading 1 Accent 5" w:semiHidden="0" w:uiPriority="63" w:unhideWhenUsed="0"/>
-    <w:lsdException w:name="Medium Shading 2 Accent 5" w:semiHidden="0" w:uiPriority="64" w:unhideWhenUsed="0"/>
-    <w:lsdException w:name="Medium List 1 Accent 5" w:semiHidden="0" w:uiPriority="65" w:unhideWhenUsed="0"/>
-    <w:lsdException w:name="Medium List 2 Accent 5" w:semiHidden="0" w:uiPriority="66" w:unhideWhenUsed="0"/>
-    <w:lsdException w:name="Medium Grid 1 Accent 5" w:semiHidden="0" w:uiPriority="67" w:unhideWhenUsed="0"/>
-    <w:lsdException w:name="Medium Grid 2 Accent 5" w:semiHidden="0" w:uiPriority="68" w:unhideWhenUsed="0"/>
-    <w:lsdException w:name="Medium Grid 3 Accent 5" w:semiHidden="0" w:uiPriority="69" w:unhideWhenUsed="0"/>
-    <w:lsdException w:name="Dark List Accent 5" w:semiHidden="0" w:uiPriority="70" w:unhideWhenUsed="0"/>
-    <w:lsdException w:name="Colorful Shading Accent 5" w:semiHidden="0" w:uiPriority="71" w:unhideWhenUsed="0"/>
-    <w:lsdException w:name="Colorful List Accent 5" w:semiHidden="0" w:uiPriority="72" w:unhideWhenUsed="0"/>
-    <w:lsdException w:name="Colorful Grid Accent 5" w:semiHidden="0" w:uiPriority="73" w:unhideWhenUsed="0"/>
-    <w:lsdException w:name="Light Shading Accent 6" w:semiHidden="0" w:uiPriority="60" w:unhideWhenUsed="0"/>
-    <w:lsdException w:name="Light List Accent 6" w:semiHidden="0" w:uiPriority="61" w:unhideWhenUsed="0"/>
-    <w:lsdException w:name="Light Grid Accent 6" w:semiHidden="0" w:uiPriority="62" w:unhideWhenUsed="0"/>
-    <w:lsdException w:name="Medium Shading 1 Accent 6" w:semiHidden="0" w:uiPriority="63" w:unhideWhenUsed="0"/>
-    <w:lsdException w:name="Medium Shading 2 Accent 6" w:semiHidden="0" w:uiPriority="64" w:unhideWhenUsed="0"/>
-    <w:lsdException w:name="Medium List 1 Accent 6" w:semiHidden="0" w:uiPriority="65" w:unhideWhenUsed="0"/>
-    <w:lsdException w:name="Medium List 2 Accent 6" w:semiHidden="0" w:uiPriority="66" w:unhideWhenUsed="0"/>
-    <w:lsdException w:name="Medium Grid 1 Accent 6" w:semiHidden="0" w:uiPriority="67" w:unhideWhenUsed="0"/>
-    <w:lsdException w:name="Medium Grid 2 Accent 6" w:semiHidden="0" w:uiPriority="68" w:unhideWhenUsed="0"/>
-    <w:lsdException w:name="Medium Grid 3 Accent 6" w:semiHidden="0" w:uiPriority="69" w:unhideWhenUsed="0"/>
-    <w:lsdException w:name="Dark List Accent 6" w:semiHidden="0" w:uiPriority="70" w:unhideWhenUsed="0"/>
-    <w:lsdException w:name="Colorful Shading Accent 6" w:semiHidden="0" w:uiPriority="71" w:unhideWhenUsed="0"/>
-    <w:lsdException w:name="Colorful List Accent 6" w:semiHidden="0" w:uiPriority="72" w:unhideWhenUsed="0"/>
-    <w:lsdException w:name="Colorful Grid Accent 6" w:semiHidden="0" w:uiPriority="73" w:unhideWhenUsed="0"/>
-    <w:lsdException w:name="Subtle Emphasis" w:semiHidden="0" w:uiPriority="19" w:unhideWhenUsed="0" w:qFormat="1"/>
-    <w:lsdException w:name="Intense Emphasis" w:semiHidden="0" w:uiPriority="21" w:unhideWhenUsed="0" w:qFormat="1"/>
-    <w:lsdException w:name="Subtle Reference" w:semiHidden="0" w:uiPriority="31" w:unhideWhenUsed="0" w:qFormat="1"/>
-    <w:lsdException w:name="Intense Reference" w:semiHidden="0" w:uiPriority="32" w:unhideWhenUsed="0" w:qFormat="1"/>
-    <w:lsdException w:name="Book Title" w:semiHidden="0" w:uiPriority="33" w:unhideWhenUsed="0" w:qFormat="1"/>
-    <w:lsdException w:name="Bibliography" w:uiPriority="37"/>
-    <w:lsdException w:name="TOC Heading" w:uiPriority="39" w:qFormat="1"/>
-  </w:latentStyles>
-  <w:style w:type="paragraph" w:default="1" w:styleId="Normal">
-    <w:name w:val="Normal"/>
-    <w:qFormat/>
-  </w:style>
-  <w:style w:type="character" w:default="1" w:styleId="Policepardfaut">
-    <w:name w:val="Default Paragraph Font"/>
-    <w:uiPriority w:val="1"/>
+  <w:style w:type="paragraph" w:styleId="En-ttedetabledesmatires">
+    <w:name w:val="TOC Heading"/>
+    <w:basedOn w:val="Titre1"/>
+    <w:next w:val="Normal"/>
+    <w:uiPriority w:val="39"/>
     <w:semiHidden/>
     <w:unhideWhenUsed/>
+    <w:qFormat/>
+    <w:rsid w:val="00872EFD"/>
+    <w:pPr>
+      <w:outlineLvl w:val="9"/>
+    </w:pPr>
+    <w:rPr>
+      <w:lang w:eastAsia="fr-FR"/>
+    </w:rPr>
   </w:style>
-  <w:style w:type="table" w:default="1" w:styleId="TableauNormal">
-    <w:name w:val="Normal Table"/>
+  <w:style w:type="paragraph" w:styleId="TM1">
+    <w:name w:val="toc 1"/>
+    <w:basedOn w:val="Normal"/>
+    <w:next w:val="Normal"/>
+    <w:autoRedefine/>
+    <w:uiPriority w:val="39"/>
+    <w:unhideWhenUsed/>
+    <w:rsid w:val="00872EFD"/>
+    <w:pPr>
+      <w:spacing w:after="100"/>
+    </w:pPr>
+  </w:style>
+  <w:style w:type="paragraph" w:styleId="TM2">
+    <w:name w:val="toc 2"/>
+    <w:basedOn w:val="Normal"/>
+    <w:next w:val="Normal"/>
+    <w:autoRedefine/>
+    <w:uiPriority w:val="39"/>
+    <w:unhideWhenUsed/>
+    <w:rsid w:val="00872EFD"/>
+    <w:pPr>
+      <w:spacing w:after="100"/>
+      <w:ind w:left="220"/>
+    </w:pPr>
+  </w:style>
+  <w:style w:type="paragraph" w:styleId="TM3">
+    <w:name w:val="toc 3"/>
+    <w:basedOn w:val="Normal"/>
+    <w:next w:val="Normal"/>
+    <w:autoRedefine/>
+    <w:uiPriority w:val="39"/>
+    <w:unhideWhenUsed/>
+    <w:rsid w:val="00872EFD"/>
+    <w:pPr>
+      <w:spacing w:after="100"/>
+      <w:ind w:left="440"/>
+    </w:pPr>
+  </w:style>
+  <w:style w:type="character" w:styleId="Lienhypertexte">
+    <w:name w:val="Hyperlink"/>
+    <w:basedOn w:val="Policepardfaut"/>
     <w:uiPriority w:val="99"/>
-    <w:semiHidden/>
     <w:unhideWhenUsed/>
-    <w:tblPr>
-      <w:tblInd w:w="0" w:type="dxa"/>
-      <w:tblCellMar>
-        <w:top w:w="0" w:type="dxa"/>
-        <w:left w:w="108" w:type="dxa"/>
-        <w:bottom w:w="0" w:type="dxa"/>
-        <w:right w:w="108" w:type="dxa"/>
-      </w:tblCellMar>
-    </w:tblPr>
+    <w:rsid w:val="00872EFD"/>
+    <w:rPr>
+      <w:color w:val="0000FF" w:themeColor="hyperlink"/>
+      <w:u w:val="single"/>
+    </w:rPr>
   </w:style>
-  <w:style w:type="numbering" w:default="1" w:styleId="Aucuneliste">
-    <w:name w:val="No List"/>
+  <w:style w:type="paragraph" w:styleId="NormalWeb">
+    <w:name w:val="Normal (Web)"/>
+    <w:basedOn w:val="Normal"/>
     <w:uiPriority w:val="99"/>
-    <w:semiHidden/>
     <w:unhideWhenUsed/>
+    <w:rsid w:val="00166BF2"/>
+    <w:pPr>
+      <w:spacing w:before="100" w:beforeAutospacing="1" w:after="100" w:afterAutospacing="1" w:line="240" w:lineRule="auto"/>
+    </w:pPr>
+    <w:rPr>
+      <w:rFonts w:ascii="Times New Roman" w:eastAsia="Times New Roman" w:hAnsi="Times New Roman" w:cs="Times New Roman"/>
+      <w:sz w:val="24"/>
+      <w:szCs w:val="24"/>
+      <w:lang w:eastAsia="fr-FR"/>
+    </w:rPr>
   </w:style>
-  <w:style w:type="paragraph" w:customStyle="1" w:styleId="1C866B94EB064BF69D867C216730AB05">
-    <w:name w:val="1C866B94EB064BF69D867C216730AB05"/>
-    <w:rsid w:val="00C5543C"/>
+  <w:style w:type="character" w:customStyle="1" w:styleId="notranslate">
+    <w:name w:val="notranslate"/>
+    <w:basedOn w:val="Policepardfaut"/>
+    <w:rsid w:val="00166BF2"/>
   </w:style>
-  <w:style w:type="paragraph" w:customStyle="1" w:styleId="2EB6CEB3BA80413BAF5AC5082B8583A0">
-    <w:name w:val="2EB6CEB3BA80413BAF5AC5082B8583A0"/>
-    <w:rsid w:val="00C5543C"/>
-  </w:style>
-  <w:style w:type="paragraph" w:customStyle="1" w:styleId="8815E4E1B6964C26AE1073B6ADE64F20">
-    <w:name w:val="8815E4E1B6964C26AE1073B6ADE64F20"/>
-    <w:rsid w:val="00C5543C"/>
-  </w:style>
-  <w:style w:type="paragraph" w:customStyle="1" w:styleId="15DA4034189D43E98EF05C3AA53B8D41">
-    <w:name w:val="15DA4034189D43E98EF05C3AA53B8D41"/>
-    <w:rsid w:val="00C5543C"/>
-  </w:style>
-  <w:style w:type="paragraph" w:customStyle="1" w:styleId="2B67AFE44BA343DF8DAD6BD73B93B41D">
-    <w:name w:val="2B67AFE44BA343DF8DAD6BD73B93B41D"/>
-    <w:rsid w:val="00C5543C"/>
-  </w:style>
-  <w:style w:type="paragraph" w:customStyle="1" w:styleId="36BE1D2A4F234C2D8909B25B61EB80B1">
-    <w:name w:val="36BE1D2A4F234C2D8909B25B61EB80B1"/>
-    <w:rsid w:val="00C5543C"/>
+  <w:style w:type="character" w:customStyle="1" w:styleId="apple-converted-space">
+    <w:name w:val="apple-converted-space"/>
+    <w:basedOn w:val="Policepardfaut"/>
+    <w:rsid w:val="00166BF2"/>
   </w:style>
 </w:styles>
-</file>
-
-<file path=word/glossary/stylesWithEffects.xml><?xml version="1.0" encoding="utf-8"?>
-<w:styles xmlns:wpc="http://schemas.microsoft.com/office/word/2010/wordprocessingCanvas" xmlns:mc="http://schemas.openxmlformats.org/markup-compatibility/2006" xmlns:o="urn:schemas-microsoft-com:office:office" xmlns:r="http://schemas.openxmlformats.org/officeDocument/2006/relationships" xmlns:m="http://schemas.openxmlformats.org/officeDocument/2006/math" xmlns:v="urn:schemas-microsoft-com:vml" xmlns:wp14="http://schemas.microsoft.com/office/word/2010/wordprocessingDrawing" xmlns:wp="http://schemas.openxmlformats.org/drawingml/2006/wordprocessingDrawing" xmlns:w10="urn:schemas-microsoft-com:office:word" xmlns:w="http://schemas.openxmlformats.org/wordprocessingml/2006/main" xmlns:w14="http://schemas.microsoft.com/office/word/2010/wordml" xmlns:wpg="http://schemas.microsoft.com/office/word/2010/wordprocessingGroup" xmlns:wpi="http://schemas.microsoft.com/office/word/2010/wordprocessingInk" xmlns:wne="http://schemas.microsoft.com/office/word/2006/wordml" xmlns:wps="http://schemas.microsoft.com/office/word/2010/wordprocessingShape" mc:Ignorable="w14 wp14">
-  <w:docDefaults>
-    <w:rPrDefault>
-      <w:rPr>
-        <w:rFonts w:asciiTheme="minorHAnsi" w:eastAsiaTheme="minorEastAsia" w:hAnsiTheme="minorHAnsi" w:cstheme="minorBidi"/>
-        <w:sz w:val="22"/>
-        <w:szCs w:val="22"/>
-        <w:lang w:val="fr-FR" w:eastAsia="fr-FR" w:bidi="ar-SA"/>
-      </w:rPr>
-    </w:rPrDefault>
-    <w:pPrDefault>
-      <w:pPr>
-        <w:spacing w:after="200" w:line="276" w:lineRule="auto"/>
-      </w:pPr>
-    </w:pPrDefault>
-  </w:docDefaults>
-  <w:latentStyles w:defLockedState="0" w:defUIPriority="99" w:defSemiHidden="1" w:defUnhideWhenUsed="1" w:defQFormat="0" w:count="267">
-    <w:lsdException w:name="Normal" w:semiHidden="0" w:uiPriority="0" w:unhideWhenUsed="0" w:qFormat="1"/>
-    <w:lsdException w:name="heading 1" w:semiHidden="0" w:uiPriority="9" w:unhideWhenUsed="0" w:qFormat="1"/>
-    <w:lsdException w:name="heading 2" w:uiPriority="9" w:qFormat="1"/>
-    <w:lsdException w:name="heading 3" w:uiPriority="9" w:qFormat="1"/>
-    <w:lsdException w:name="heading 4" w:uiPriority="9" w:qFormat="1"/>
-    <w:lsdException w:name="heading 5" w:uiPriority="9" w:qFormat="1"/>
-    <w:lsdException w:name="heading 6" w:uiPriority="9" w:qFormat="1"/>
-    <w:lsdException w:name="heading 7" w:uiPriority="9" w:qFormat="1"/>
-    <w:lsdException w:name="heading 8" w:uiPriority="9" w:qFormat="1"/>
-    <w:lsdException w:name="heading 9" w:uiPriority="9" w:qFormat="1"/>
-    <w:lsdException w:name="toc 1" w:uiPriority="39"/>
-    <w:lsdException w:name="toc 2" w:uiPriority="39"/>
-    <w:lsdException w:name="toc 3" w:uiPriority="39"/>
-    <w:lsdException w:name="toc 4" w:uiPriority="39"/>
-    <w:lsdException w:name="toc 5" w:uiPriority="39"/>
-    <w:lsdException w:name="toc 6" w:uiPriority="39"/>
-    <w:lsdException w:name="toc 7" w:uiPriority="39"/>
-    <w:lsdException w:name="toc 8" w:uiPriority="39"/>
-    <w:lsdException w:name="toc 9" w:uiPriority="39"/>
-    <w:lsdException w:name="caption" w:uiPriority="35" w:qFormat="1"/>
-    <w:lsdException w:name="Title" w:semiHidden="0" w:uiPriority="10" w:unhideWhenUsed="0" w:qFormat="1"/>
-    <w:lsdException w:name="Default Paragraph Font" w:uiPriority="1"/>
-    <w:lsdException w:name="Subtitle" w:semiHidden="0" w:uiPriority="11" w:unhideWhenUsed="0" w:qFormat="1"/>
-    <w:lsdException w:name="Strong" w:semiHidden="0" w:uiPriority="22" w:unhideWhenUsed="0" w:qFormat="1"/>
-    <w:lsdException w:name="Emphasis" w:semiHidden="0" w:uiPriority="20" w:unhideWhenUsed="0" w:qFormat="1"/>
-    <w:lsdException w:name="Table Grid" w:semiHidden="0" w:uiPriority="59" w:unhideWhenUsed="0"/>
-    <w:lsdException w:name="Placeholder Text" w:unhideWhenUsed="0"/>
-    <w:lsdException w:name="No Spacing" w:semiHidden="0" w:uiPriority="1" w:unhideWhenUsed="0" w:qFormat="1"/>
-    <w:lsdException w:name="Light Shading" w:semiHidden="0" w:uiPriority="60" w:unhideWhenUsed="0"/>
-    <w:lsdException w:name="Light List" w:semiHidden="0" w:uiPriority="61" w:unhideWhenUsed="0"/>
-    <w:lsdException w:name="Light Grid" w:semiHidden="0" w:uiPriority="62" w:unhideWhenUsed="0"/>
-    <w:lsdException w:name="Medium Shading 1" w:semiHidden="0" w:uiPriority="63" w:unhideWhenUsed="0"/>
-    <w:lsdException w:name="Medium Shading 2" w:semiHidden="0" w:uiPriority="64" w:unhideWhenUsed="0"/>
-    <w:lsdException w:name="Medium List 1" w:semiHidden="0" w:uiPriority="65" w:unhideWhenUsed="0"/>
-    <w:lsdException w:name="Medium List 2" w:semiHidden="0" w:uiPriority="66" w:unhideWhenUsed="0"/>
-    <w:lsdException w:name="Medium Grid 1" w:semiHidden="0" w:uiPriority="67" w:unhideWhenUsed="0"/>
-    <w:lsdException w:name="Medium Grid 2" w:semiHidden="0" w:uiPriority="68" w:unhideWhenUsed="0"/>
-    <w:lsdException w:name="Medium Grid 3" w:semiHidden="0" w:uiPriority="69" w:unhideWhenUsed="0"/>
-    <w:lsdException w:name="Dark List" w:semiHidden="0" w:uiPriority="70" w:unhideWhenUsed="0"/>
-    <w:lsdException w:name="Colorful Shading" w:semiHidden="0" w:uiPriority="71" w:unhideWhenUsed="0"/>
-    <w:lsdException w:name="Colorful List" w:semiHidden="0" w:uiPriority="72" w:unhideWhenUsed="0"/>
-    <w:lsdException w:name="Colorful Grid" w:semiHidden="0" w:uiPriority="73" w:unhideWhenUsed="0"/>
-    <w:lsdException w:name="Light Shading Accent 1" w:semiHidden="0" w:uiPriority="60" w:unhideWhenUsed="0"/>
-    <w:lsdException w:name="Light List Accent 1" w:semiHidden="0" w:uiPriority="61" w:unhideWhenUsed="0"/>
-    <w:lsdException w:name="Light Grid Accent 1" w:semiHidden="0" w:uiPriority="62" w:unhideWhenUsed="0"/>
-    <w:lsdException w:name="Medium Shading 1 Accent 1" w:semiHidden="0" w:uiPriority="63" w:unhideWhenUsed="0"/>
-    <w:lsdException w:name="Medium Shading 2 Accent 1" w:semiHidden="0" w:uiPriority="64" w:unhideWhenUsed="0"/>
-    <w:lsdException w:name="Medium List 1 Accent 1" w:semiHidden="0" w:uiPriority="65" w:unhideWhenUsed="0"/>
-    <w:lsdException w:name="Revision" w:unhideWhenUsed="0"/>
-    <w:lsdException w:name="List Paragraph" w:semiHidden="0" w:uiPriority="34" w:unhideWhenUsed="0" w:qFormat="1"/>
-    <w:lsdException w:name="Quote" w:semiHidden="0" w:uiPriority="29" w:unhideWhenUsed="0" w:qFormat="1"/>
-    <w:lsdException w:name="Intense Quote" w:semiHidden="0" w:uiPriority="30" w:unhideWhenUsed="0" w:qFormat="1"/>
-    <w:lsdException w:name="Medium List 2 Accent 1" w:semiHidden="0" w:uiPriority="66" w:unhideWhenUsed="0"/>
-    <w:lsdException w:name="Medium Grid 1 Accent 1" w:semiHidden="0" w:uiPriority="67" w:unhideWhenUsed="0"/>
-    <w:lsdException w:name="Medium Grid 2 Accent 1" w:semiHidden="0" w:uiPriority="68" w:unhideWhenUsed="0"/>
-    <w:lsdException w:name="Medium Grid 3 Accent 1" w:semiHidden="0" w:uiPriority="69" w:unhideWhenUsed="0"/>
-    <w:lsdException w:name="Dark List Accent 1" w:semiHidden="0" w:uiPriority="70" w:unhideWhenUsed="0"/>
-    <w:lsdException w:name="Colorful Shading Accent 1" w:semiHidden="0" w:uiPriority="71" w:unhideWhenUsed="0"/>
-    <w:lsdException w:name="Colorful List Accent 1" w:semiHidden="0" w:uiPriority="72" w:unhideWhenUsed="0"/>
-    <w:lsdException w:name="Colorful Grid Accent 1" w:semiHidden="0" w:uiPriority="73" w:unhideWhenUsed="0"/>
-    <w:lsdException w:name="Light Shading Accent 2" w:semiHidden="0" w:uiPriority="60" w:unhideWhenUsed="0"/>
-    <w:lsdException w:name="Light List Accent 2" w:semiHidden="0" w:uiPriority="61" w:unhideWhenUsed="0"/>
-    <w:lsdException w:name="Light Grid Accent 2" w:semiHidden="0" w:uiPriority="62" w:unhideWhenUsed="0"/>
-    <w:lsdException w:name="Medium Shading 1 Accent 2" w:semiHidden="0" w:uiPriority="63" w:unhideWhenUsed="0"/>
-    <w:lsdException w:name="Medium Shading 2 Accent 2" w:semiHidden="0" w:uiPriority="64" w:unhideWhenUsed="0"/>
-    <w:lsdException w:name="Medium List 1 Accent 2" w:semiHidden="0" w:uiPriority="65" w:unhideWhenUsed="0"/>
-    <w:lsdException w:name="Medium List 2 Accent 2" w:semiHidden="0" w:uiPriority="66" w:unhideWhenUsed="0"/>
-    <w:lsdException w:name="Medium Grid 1 Accent 2" w:semiHidden="0" w:uiPriority="67" w:unhideWhenUsed="0"/>
-    <w:lsdException w:name="Medium Grid 2 Accent 2" w:semiHidden="0" w:uiPriority="68" w:unhideWhenUsed="0"/>
-    <w:lsdException w:name="Medium Grid 3 Accent 2" w:semiHidden="0" w:uiPriority="69" w:unhideWhenUsed="0"/>
-    <w:lsdException w:name="Dark List Accent 2" w:semiHidden="0" w:uiPriority="70" w:unhideWhenUsed="0"/>
-    <w:lsdException w:name="Colorful Shading Accent 2" w:semiHidden="0" w:uiPriority="71" w:unhideWhenUsed="0"/>
-    <w:lsdException w:name="Colorful List Accent 2" w:semiHidden="0" w:uiPriority="72" w:unhideWhenUsed="0"/>
-    <w:lsdException w:name="Colorful Grid Accent 2" w:semiHidden="0" w:uiPriority="73" w:unhideWhenUsed="0"/>
-    <w:lsdException w:name="Light Shading Accent 3" w:semiHidden="0" w:uiPriority="60" w:unhideWhenUsed="0"/>
-    <w:lsdException w:name="Light List Accent 3" w:semiHidden="0" w:uiPriority="61" w:unhideWhenUsed="0"/>
-    <w:lsdException w:name="Light Grid Accent 3" w:semiHidden="0" w:uiPriority="62" w:unhideWhenUsed="0"/>
-    <w:lsdException w:name="Medium Shading 1 Accent 3" w:semiHidden="0" w:uiPriority="63" w:unhideWhenUsed="0"/>
-    <w:lsdException w:name="Medium Shading 2 Accent 3" w:semiHidden="0" w:uiPriority="64" w:unhideWhenUsed="0"/>
-    <w:lsdException w:name="Medium List 1 Accent 3" w:semiHidden="0" w:uiPriority="65" w:unhideWhenUsed="0"/>
-    <w:lsdException w:name="Medium List 2 Accent 3" w:semiHidden="0" w:uiPriority="66" w:unhideWhenUsed="0"/>
-    <w:lsdException w:name="Medium Grid 1 Accent 3" w:semiHidden="0" w:uiPriority="67" w:unhideWhenUsed="0"/>
-    <w:lsdException w:name="Medium Grid 2 Accent 3" w:semiHidden="0" w:uiPriority="68" w:unhideWhenUsed="0"/>
-    <w:lsdException w:name="Medium Grid 3 Accent 3" w:semiHidden="0" w:uiPriority="69" w:unhideWhenUsed="0"/>
-    <w:lsdException w:name="Dark List Accent 3" w:semiHidden="0" w:uiPriority="70" w:unhideWhenUsed="0"/>
-    <w:lsdException w:name="Colorful Shading Accent 3" w:semiHidden="0" w:uiPriority="71" w:unhideWhenUsed="0"/>
-    <w:lsdException w:name="Colorful List Accent 3" w:semiHidden="0" w:uiPriority="72" w:unhideWhenUsed="0"/>
-    <w:lsdException w:name="Colorful Grid Accent 3" w:semiHidden="0" w:uiPriority="73" w:unhideWhenUsed="0"/>
-    <w:lsdException w:name="Light Shading Accent 4" w:semiHidden="0" w:uiPriority="60" w:unhideWhenUsed="0"/>
-    <w:lsdException w:name="Light List Accent 4" w:semiHidden="0" w:uiPriority="61" w:unhideWhenUsed="0"/>
-    <w:lsdException w:name="Light Grid Accent 4" w:semiHidden="0" w:uiPriority="62" w:unhideWhenUsed="0"/>
-    <w:lsdException w:name="Medium Shading 1 Accent 4" w:semiHidden="0" w:uiPriority="63" w:unhideWhenUsed="0"/>
-    <w:lsdException w:name="Medium Shading 2 Accent 4" w:semiHidden="0" w:uiPriority="64" w:unhideWhenUsed="0"/>
-    <w:lsdException w:name="Medium List 1 Accent 4" w:semiHidden="0" w:uiPriority="65" w:unhideWhenUsed="0"/>
-    <w:lsdException w:name="Medium List 2 Accent 4" w:semiHidden="0" w:uiPriority="66" w:unhideWhenUsed="0"/>
-    <w:lsdException w:name="Medium Grid 1 Accent 4" w:semiHidden="0" w:uiPriority="67" w:unhideWhenUsed="0"/>
-    <w:lsdException w:name="Medium Grid 2 Accent 4" w:semiHidden="0" w:uiPriority="68" w:unhideWhenUsed="0"/>
-    <w:lsdException w:name="Medium Grid 3 Accent 4" w:semiHidden="0" w:uiPriority="69" w:unhideWhenUsed="0"/>
-    <w:lsdException w:name="Dark List Accent 4" w:semiHidden="0" w:uiPriority="70" w:unhideWhenUsed="0"/>
-    <w:lsdException w:name="Colorful Shading Accent 4" w:semiHidden="0" w:uiPriority="71" w:unhideWhenUsed="0"/>
-    <w:lsdException w:name="Colorful List Accent 4" w:semiHidden="0" w:uiPriority="72" w:unhideWhenUsed="0"/>
-    <w:lsdException w:name="Colorful Grid Accent 4" w:semiHidden="0" w:uiPriority="73" w:unhideWhenUsed="0"/>
-    <w:lsdException w:name="Light Shading Accent 5" w:semiHidden="0" w:uiPriority="60" w:unhideWhenUsed="0"/>
-    <w:lsdException w:name="Light List Accent 5" w:semiHidden="0" w:uiPriority="61" w:unhideWhenUsed="0"/>
-    <w:lsdException w:name="Light Grid Accent 5" w:semiHidden="0" w:uiPriority="62" w:unhideWhenUsed="0"/>
-    <w:lsdException w:name="Medium Shading 1 Accent 5" w:semiHidden="0" w:uiPriority="63" w:unhideWhenUsed="0"/>
-    <w:lsdException w:name="Medium Shading 2 Accent 5" w:semiHidden="0" w:uiPriority="64" w:unhideWhenUsed="0"/>
-    <w:lsdException w:name="Medium List 1 Accent 5" w:semiHidden="0" w:uiPriority="65" w:unhideWhenUsed="0"/>
-    <w:lsdException w:name="Medium List 2 Accent 5" w:semiHidden="0" w:uiPriority="66" w:unhideWhenUsed="0"/>
-    <w:lsdException w:name="Medium Grid 1 Accent 5" w:semiHidden="0" w:uiPriority="67" w:unhideWhenUsed="0"/>
-    <w:lsdException w:name="Medium Grid 2 Accent 5" w:semiHidden="0" w:uiPriority="68" w:unhideWhenUsed="0"/>
-    <w:lsdException w:name="Medium Grid 3 Accent 5" w:semiHidden="0" w:uiPriority="69" w:unhideWhenUsed="0"/>
-    <w:lsdException w:name="Dark List Accent 5" w:semiHidden="0" w:uiPriority="70" w:unhideWhenUsed="0"/>
-    <w:lsdException w:name="Colorful Shading Accent 5" w:semiHidden="0" w:uiPriority="71" w:unhideWhenUsed="0"/>
-    <w:lsdException w:name="Colorful List Accent 5" w:semiHidden="0" w:uiPriority="72" w:unhideWhenUsed="0"/>
-    <w:lsdException w:name="Colorful Grid Accent 5" w:semiHidden="0" w:uiPriority="73" w:unhideWhenUsed="0"/>
-    <w:lsdException w:name="Light Shading Accent 6" w:semiHidden="0" w:uiPriority="60" w:unhideWhenUsed="0"/>
-    <w:lsdException w:name="Light List Accent 6" w:semiHidden="0" w:uiPriority="61" w:unhideWhenUsed="0"/>
-    <w:lsdException w:name="Light Grid Accent 6" w:semiHidden="0" w:uiPriority="62" w:unhideWhenUsed="0"/>
-    <w:lsdException w:name="Medium Shading 1 Accent 6" w:semiHidden="0" w:uiPriority="63" w:unhideWhenUsed="0"/>
-    <w:lsdException w:name="Medium Shading 2 Accent 6" w:semiHidden="0" w:uiPriority="64" w:unhideWhenUsed="0"/>
-    <w:lsdException w:name="Medium List 1 Accent 6" w:semiHidden="0" w:uiPriority="65" w:unhideWhenUsed="0"/>
-    <w:lsdException w:name="Medium List 2 Accent 6" w:semiHidden="0" w:uiPriority="66" w:unhideWhenUsed="0"/>
-    <w:lsdException w:name="Medium Grid 1 Accent 6" w:semiHidden="0" w:uiPriority="67" w:unhideWhenUsed="0"/>
-    <w:lsdException w:name="Medium Grid 2 Accent 6" w:semiHidden="0" w:uiPriority="68" w:unhideWhenUsed="0"/>
-    <w:lsdException w:name="Medium Grid 3 Accent 6" w:semiHidden="0" w:uiPriority="69" w:unhideWhenUsed="0"/>
-    <w:lsdException w:name="Dark List Accent 6" w:semiHidden="0" w:uiPriority="70" w:unhideWhenUsed="0"/>
-    <w:lsdException w:name="Colorful Shading Accent 6" w:semiHidden="0" w:uiPriority="71" w:unhideWhenUsed="0"/>
-    <w:lsdException w:name="Colorful List Accent 6" w:semiHidden="0" w:uiPriority="72" w:unhideWhenUsed="0"/>
-    <w:lsdException w:name="Colorful Grid Accent 6" w:semiHidden="0" w:uiPriority="73" w:unhideWhenUsed="0"/>
-    <w:lsdException w:name="Subtle Emphasis" w:semiHidden="0" w:uiPriority="19" w:unhideWhenUsed="0" w:qFormat="1"/>
-    <w:lsdException w:name="Intense Emphasis" w:semiHidden="0" w:uiPriority="21" w:unhideWhenUsed="0" w:qFormat="1"/>
-    <w:lsdException w:name="Subtle Reference" w:semiHidden="0" w:uiPriority="31" w:unhideWhenUsed="0" w:qFormat="1"/>
-    <w:lsdException w:name="Intense Reference" w:semiHidden="0" w:uiPriority="32" w:unhideWhenUsed="0" w:qFormat="1"/>
-    <w:lsdException w:name="Book Title" w:semiHidden="0" w:uiPriority="33" w:unhideWhenUsed="0" w:qFormat="1"/>
-    <w:lsdException w:name="Bibliography" w:uiPriority="37"/>
-    <w:lsdException w:name="TOC Heading" w:uiPriority="39" w:qFormat="1"/>
-  </w:latentStyles>
-  <w:style w:type="paragraph" w:default="1" w:styleId="Normal">
-    <w:name w:val="Normal"/>
-    <w:qFormat/>
-  </w:style>
-  <w:style w:type="character" w:default="1" w:styleId="Policepardfaut">
-    <w:name w:val="Default Paragraph Font"/>
-    <w:uiPriority w:val="1"/>
-    <w:semiHidden/>
-    <w:unhideWhenUsed/>
-  </w:style>
-  <w:style w:type="table" w:default="1" w:styleId="TableauNormal">
-    <w:name w:val="Normal Table"/>
-    <w:uiPriority w:val="99"/>
-    <w:semiHidden/>
-    <w:unhideWhenUsed/>
-    <w:tblPr>
-      <w:tblInd w:w="0" w:type="dxa"/>
-      <w:tblCellMar>
-        <w:top w:w="0" w:type="dxa"/>
-        <w:left w:w="108" w:type="dxa"/>
-        <w:bottom w:w="0" w:type="dxa"/>
-        <w:right w:w="108" w:type="dxa"/>
-      </w:tblCellMar>
-    </w:tblPr>
-  </w:style>
-  <w:style w:type="numbering" w:default="1" w:styleId="Aucuneliste">
-    <w:name w:val="No List"/>
-    <w:uiPriority w:val="99"/>
-    <w:semiHidden/>
-    <w:unhideWhenUsed/>
-  </w:style>
-  <w:style w:type="paragraph" w:customStyle="1" w:styleId="1C866B94EB064BF69D867C216730AB05">
-    <w:name w:val="1C866B94EB064BF69D867C216730AB05"/>
-    <w:rsid w:val="00C5543C"/>
-  </w:style>
-  <w:style w:type="paragraph" w:customStyle="1" w:styleId="2EB6CEB3BA80413BAF5AC5082B8583A0">
-    <w:name w:val="2EB6CEB3BA80413BAF5AC5082B8583A0"/>
-    <w:rsid w:val="00C5543C"/>
-  </w:style>
-  <w:style w:type="paragraph" w:customStyle="1" w:styleId="8815E4E1B6964C26AE1073B6ADE64F20">
-    <w:name w:val="8815E4E1B6964C26AE1073B6ADE64F20"/>
-    <w:rsid w:val="00C5543C"/>
-  </w:style>
-  <w:style w:type="paragraph" w:customStyle="1" w:styleId="15DA4034189D43E98EF05C3AA53B8D41">
-    <w:name w:val="15DA4034189D43E98EF05C3AA53B8D41"/>
-    <w:rsid w:val="00C5543C"/>
-  </w:style>
-  <w:style w:type="paragraph" w:customStyle="1" w:styleId="2B67AFE44BA343DF8DAD6BD73B93B41D">
-    <w:name w:val="2B67AFE44BA343DF8DAD6BD73B93B41D"/>
-    <w:rsid w:val="00C5543C"/>
-  </w:style>
-  <w:style w:type="paragraph" w:customStyle="1" w:styleId="36BE1D2A4F234C2D8909B25B61EB80B1">
-    <w:name w:val="36BE1D2A4F234C2D8909B25B61EB80B1"/>
-    <w:rsid w:val="00C5543C"/>
-  </w:style>
-</w:styles>
-</file>
-
-<file path=word/glossary/webSettings.xml><?xml version="1.0" encoding="utf-8"?>
-<w:webSettings xmlns:mc="http://schemas.openxmlformats.org/markup-compatibility/2006" xmlns:r="http://schemas.openxmlformats.org/officeDocument/2006/relationships" xmlns:w="http://schemas.openxmlformats.org/wordprocessingml/2006/main" xmlns:w14="http://schemas.microsoft.com/office/word/2010/wordml" mc:Ignorable="w14">
-  <w:optimizeForBrowser/>
-  <w:allowPNG/>
-</w:webSettings>
 </file>
 
 <file path=word/theme/theme1.xml><?xml version="1.0" encoding="utf-8"?>
@@ -4248,10 +4926,22 @@
 </CoverPageProperties>
 </file>
 
+<file path=customXml/item2.xml><?xml version="1.0" encoding="utf-8"?>
+<b:Sources xmlns:b="http://schemas.openxmlformats.org/officeDocument/2006/bibliography" xmlns="http://schemas.openxmlformats.org/officeDocument/2006/bibliography" SelectedStyle="\APA.XSL" StyleName="APA"/>
+</file>
+
 <file path=customXml/itemProps1.xml><?xml version="1.0" encoding="utf-8"?>
 <ds:datastoreItem xmlns:ds="http://schemas.openxmlformats.org/officeDocument/2006/customXml" ds:itemID="{55AF091B-3C7A-41E3-B477-F2FDAA23CFDA}">
   <ds:schemaRefs>
     <ds:schemaRef ds:uri="http://schemas.microsoft.com/office/2006/coverPageProps"/>
   </ds:schemaRefs>
 </ds:datastoreItem>
+</file>
+
+<file path=customXml/itemProps2.xml><?xml version="1.0" encoding="utf-8"?>
+<ds:datastoreItem xmlns:ds="http://schemas.openxmlformats.org/officeDocument/2006/customXml" ds:itemID="{63A983BD-4FF7-4D87-8156-772947484696}">
+  <ds:schemaRefs>
+    <ds:schemaRef ds:uri="http://schemas.openxmlformats.org/officeDocument/2006/bibliography"/>
+  </ds:schemaRefs>
+</ds:datastoreItem>
 </file>
</xml_diff>

<commit_message>
rajout de la pagination
</commit_message>
<xml_diff>
--- a/BDA.docx
+++ b/BDA.docx
@@ -205,8 +205,18 @@
                         <w:sz w:val="60"/>
                         <w:szCs w:val="60"/>
                       </w:rPr>
-                      <w:t>Sentiment analysis</w:t>
+                      <w:t xml:space="preserve">Sentiment </w:t>
                     </w:r>
+                    <w:proofErr w:type="spellStart"/>
+                    <w:r>
+                      <w:rPr>
+                        <w:rFonts w:ascii="Times New Roman" w:eastAsiaTheme="majorEastAsia" w:hAnsi="Times New Roman" w:cs="Times New Roman"/>
+                        <w:sz w:val="60"/>
+                        <w:szCs w:val="60"/>
+                      </w:rPr>
+                      <w:t>analysis</w:t>
+                    </w:r>
+                    <w:proofErr w:type="spellEnd"/>
                   </w:p>
                 </w:tc>
               </w:sdtContent>
@@ -1429,7 +1439,25 @@
           <w:szCs w:val="24"/>
         </w:rPr>
         <w:tab/>
-        <w:t>Ces médias sont devenus populaires auprès de la population, mais aussi auprès des entreprises. En effet, ils regorgent d’informations de tout type, pouvant être exploité à des fins commerciales. La discipline « sentiment analysis » permet de détecter les opinions des personnes, d’analyser leurs comportements et habitudes pour, au final, proposer des solutions telle qu</w:t>
+        <w:t xml:space="preserve">Ces médias sont devenus populaires auprès de la population, mais aussi auprès des entreprises. En effet, ils regorgent d’informations de tout type, pouvant être exploité à des fins commerciales. La discipline « sentiment </w:t>
+      </w:r>
+      <w:proofErr w:type="spellStart"/>
+      <w:r>
+        <w:rPr>
+          <w:rFonts w:ascii="Times New Roman" w:hAnsi="Times New Roman" w:cs="Times New Roman"/>
+          <w:sz w:val="24"/>
+          <w:szCs w:val="24"/>
+        </w:rPr>
+        <w:t>analysis</w:t>
+      </w:r>
+      <w:proofErr w:type="spellEnd"/>
+      <w:r>
+        <w:rPr>
+          <w:rFonts w:ascii="Times New Roman" w:hAnsi="Times New Roman" w:cs="Times New Roman"/>
+          <w:sz w:val="24"/>
+          <w:szCs w:val="24"/>
+        </w:rPr>
+        <w:t> » permet de détecter les opinions des personnes, d’analyser leurs comportements et habitudes pour, au final, proposer des solutions telle qu</w:t>
       </w:r>
       <w:r>
         <w:rPr>
@@ -2186,7 +2214,25 @@
           <w:sz w:val="24"/>
           <w:szCs w:val="24"/>
         </w:rPr>
-        <w:t xml:space="preserve">Il y a plusieurs types de relations. La première représente les relations de base. Ce sont, par exemple les modifieurs d’un nom (ex : une </w:t>
+        <w:t xml:space="preserve">Il y a plusieurs types de relations. La première représente les relations de base. Ce sont, par exemple les </w:t>
+      </w:r>
+      <w:proofErr w:type="spellStart"/>
+      <w:r>
+        <w:rPr>
+          <w:rFonts w:ascii="Times New Roman" w:hAnsi="Times New Roman" w:cs="Times New Roman"/>
+          <w:sz w:val="24"/>
+          <w:szCs w:val="24"/>
+        </w:rPr>
+        <w:t>modifieurs</w:t>
+      </w:r>
+      <w:proofErr w:type="spellEnd"/>
+      <w:r>
+        <w:rPr>
+          <w:rFonts w:ascii="Times New Roman" w:hAnsi="Times New Roman" w:cs="Times New Roman"/>
+          <w:sz w:val="24"/>
+          <w:szCs w:val="24"/>
+        </w:rPr>
+        <w:t xml:space="preserve"> d’un nom (ex : une </w:t>
       </w:r>
       <w:r>
         <w:rPr>
@@ -2597,7 +2643,25 @@
           <w:sz w:val="24"/>
           <w:szCs w:val="24"/>
         </w:rPr>
-        <w:t>SVM (Support Vector Machine)</w:t>
+        <w:t xml:space="preserve">SVM (Support </w:t>
+      </w:r>
+      <w:proofErr w:type="spellStart"/>
+      <w:r>
+        <w:rPr>
+          <w:rFonts w:ascii="Times New Roman" w:hAnsi="Times New Roman" w:cs="Times New Roman"/>
+          <w:sz w:val="24"/>
+          <w:szCs w:val="24"/>
+        </w:rPr>
+        <w:t>Vector</w:t>
+      </w:r>
+      <w:proofErr w:type="spellEnd"/>
+      <w:r>
+        <w:rPr>
+          <w:rFonts w:ascii="Times New Roman" w:hAnsi="Times New Roman" w:cs="Times New Roman"/>
+          <w:sz w:val="24"/>
+          <w:szCs w:val="24"/>
+        </w:rPr>
+        <w:t xml:space="preserve"> Machine)</w:t>
       </w:r>
     </w:p>
     <w:p>
@@ -2875,8 +2939,6 @@
         </w:rPr>
         <w:t>r les réseaux sociaux augmente</w:t>
       </w:r>
-      <w:bookmarkStart w:id="7" w:name="_GoBack"/>
-      <w:bookmarkEnd w:id="7"/>
       <w:r>
         <w:rPr>
           <w:rStyle w:val="notranslate"/>
@@ -2956,7 +3018,7 @@
         </w:rPr>
         <w:t> </w:t>
       </w:r>
-      <w:hyperlink r:id="rId8" w:history="1">
+      <w:hyperlink r:id="rId10" w:history="1">
         <w:r>
           <w:rPr>
             <w:rStyle w:val="Lienhypertexte"/>
@@ -3173,13 +3235,27 @@
       </w:pPr>
       <w:r>
         <w:tab/>
-        <w:t>Il existe de nombreuses entreprises qui offrent des solutions permettant d’analyse les sentiments des personnes. Par exemple, Crimson Hexagon est une plateforme d’analyse des média sociaux</w:t>
+        <w:t xml:space="preserve">Il existe de nombreuses entreprises qui offrent des solutions permettant d’analyse les sentiments des personnes. Par exemple, Crimson </w:t>
+      </w:r>
+      <w:proofErr w:type="spellStart"/>
+      <w:r>
+        <w:t>Hexagon</w:t>
+      </w:r>
+      <w:proofErr w:type="spellEnd"/>
+      <w:r>
+        <w:t xml:space="preserve"> est une plateforme d’analyse des média sociaux</w:t>
       </w:r>
       <w:r>
         <w:t xml:space="preserve"> permettant de donner des indications sur les conversations qui se déroule dans le monde en ligne. Elle fournit aux entreprises des informations sur, par exemple, ce que les clients pensent de leur marque, sur la façon dont ils réagissent à une publicité, ou encore sur les facteurs qu’un client prend en compte pour acheter un produit.</w:t>
       </w:r>
     </w:p>
     <w:sectPr>
+      <w:headerReference w:type="even" r:id="rId11"/>
+      <w:headerReference w:type="default" r:id="rId12"/>
+      <w:footerReference w:type="even" r:id="rId13"/>
+      <w:footerReference w:type="default" r:id="rId14"/>
+      <w:headerReference w:type="first" r:id="rId15"/>
+      <w:footerReference w:type="first" r:id="rId16"/>
       <w:pgSz w:w="11906" w:h="16838"/>
       <w:pgMar w:top="1417" w:right="1417" w:bottom="1417" w:left="1417" w:header="708" w:footer="708" w:gutter="0"/>
       <w:pgNumType w:start="0"/>
@@ -3189,6 +3265,153 @@
     </w:sectPr>
   </w:body>
 </w:document>
+</file>
+
+<file path=word/endnotes.xml><?xml version="1.0" encoding="utf-8"?>
+<w:endnotes xmlns:wpc="http://schemas.microsoft.com/office/word/2010/wordprocessingCanvas" xmlns:mc="http://schemas.openxmlformats.org/markup-compatibility/2006" xmlns:o="urn:schemas-microsoft-com:office:office" xmlns:r="http://schemas.openxmlformats.org/officeDocument/2006/relationships" xmlns:m="http://schemas.openxmlformats.org/officeDocument/2006/math" xmlns:v="urn:schemas-microsoft-com:vml" xmlns:wp14="http://schemas.microsoft.com/office/word/2010/wordprocessingDrawing" xmlns:wp="http://schemas.openxmlformats.org/drawingml/2006/wordprocessingDrawing" xmlns:w10="urn:schemas-microsoft-com:office:word" xmlns:w="http://schemas.openxmlformats.org/wordprocessingml/2006/main" xmlns:w14="http://schemas.microsoft.com/office/word/2010/wordml" xmlns:wpg="http://schemas.microsoft.com/office/word/2010/wordprocessingGroup" xmlns:wpi="http://schemas.microsoft.com/office/word/2010/wordprocessingInk" xmlns:wne="http://schemas.microsoft.com/office/word/2006/wordml" xmlns:wps="http://schemas.microsoft.com/office/word/2010/wordprocessingShape" mc:Ignorable="w14 wp14">
+  <w:endnote w:type="separator" w:id="-1">
+    <w:p>
+      <w:pPr>
+        <w:spacing w:after="0" w:line="240" w:lineRule="auto"/>
+      </w:pPr>
+      <w:r>
+        <w:separator/>
+      </w:r>
+    </w:p>
+  </w:endnote>
+  <w:endnote w:type="continuationSeparator" w:id="0">
+    <w:p>
+      <w:pPr>
+        <w:spacing w:after="0" w:line="240" w:lineRule="auto"/>
+      </w:pPr>
+      <w:r>
+        <w:continuationSeparator/>
+      </w:r>
+    </w:p>
+  </w:endnote>
+</w:endnotes>
+</file>
+
+<file path=word/footer1.xml><?xml version="1.0" encoding="utf-8"?>
+<w:ftr xmlns:wpc="http://schemas.microsoft.com/office/word/2010/wordprocessingCanvas" xmlns:mc="http://schemas.openxmlformats.org/markup-compatibility/2006" xmlns:o="urn:schemas-microsoft-com:office:office" xmlns:r="http://schemas.openxmlformats.org/officeDocument/2006/relationships" xmlns:m="http://schemas.openxmlformats.org/officeDocument/2006/math" xmlns:v="urn:schemas-microsoft-com:vml" xmlns:wp14="http://schemas.microsoft.com/office/word/2010/wordprocessingDrawing" xmlns:wp="http://schemas.openxmlformats.org/drawingml/2006/wordprocessingDrawing" xmlns:w10="urn:schemas-microsoft-com:office:word" xmlns:w="http://schemas.openxmlformats.org/wordprocessingml/2006/main" xmlns:w14="http://schemas.microsoft.com/office/word/2010/wordml" xmlns:wpg="http://schemas.microsoft.com/office/word/2010/wordprocessingGroup" xmlns:wpi="http://schemas.microsoft.com/office/word/2010/wordprocessingInk" xmlns:wne="http://schemas.microsoft.com/office/word/2006/wordml" xmlns:wps="http://schemas.microsoft.com/office/word/2010/wordprocessingShape" mc:Ignorable="w14 wp14">
+  <w:p>
+    <w:pPr>
+      <w:pStyle w:val="Pieddepage"/>
+    </w:pPr>
+  </w:p>
+</w:ftr>
+</file>
+
+<file path=word/footer2.xml><?xml version="1.0" encoding="utf-8"?>
+<w:ftr xmlns:wpc="http://schemas.microsoft.com/office/word/2010/wordprocessingCanvas" xmlns:mc="http://schemas.openxmlformats.org/markup-compatibility/2006" xmlns:o="urn:schemas-microsoft-com:office:office" xmlns:r="http://schemas.openxmlformats.org/officeDocument/2006/relationships" xmlns:m="http://schemas.openxmlformats.org/officeDocument/2006/math" xmlns:v="urn:schemas-microsoft-com:vml" xmlns:wp14="http://schemas.microsoft.com/office/word/2010/wordprocessingDrawing" xmlns:wp="http://schemas.openxmlformats.org/drawingml/2006/wordprocessingDrawing" xmlns:w10="urn:schemas-microsoft-com:office:word" xmlns:w="http://schemas.openxmlformats.org/wordprocessingml/2006/main" xmlns:w14="http://schemas.microsoft.com/office/word/2010/wordml" xmlns:wpg="http://schemas.microsoft.com/office/word/2010/wordprocessingGroup" xmlns:wpi="http://schemas.microsoft.com/office/word/2010/wordprocessingInk" xmlns:wne="http://schemas.microsoft.com/office/word/2006/wordml" xmlns:wps="http://schemas.microsoft.com/office/word/2010/wordprocessingShape" mc:Ignorable="w14 wp14">
+  <w:sdt>
+    <w:sdtPr>
+      <w:id w:val="61986141"/>
+      <w:docPartObj>
+        <w:docPartGallery w:val="Page Numbers (Bottom of Page)"/>
+        <w:docPartUnique/>
+      </w:docPartObj>
+    </w:sdtPr>
+    <w:sdtContent>
+      <w:p>
+        <w:pPr>
+          <w:pStyle w:val="Pieddepage"/>
+          <w:jc w:val="right"/>
+        </w:pPr>
+        <w:r>
+          <w:fldChar w:fldCharType="begin"/>
+        </w:r>
+        <w:r>
+          <w:instrText>PAGE   \* MERGEFORMAT</w:instrText>
+        </w:r>
+        <w:r>
+          <w:fldChar w:fldCharType="separate"/>
+        </w:r>
+        <w:r>
+          <w:rPr>
+            <w:noProof/>
+          </w:rPr>
+          <w:t>1</w:t>
+        </w:r>
+        <w:r>
+          <w:fldChar w:fldCharType="end"/>
+        </w:r>
+      </w:p>
+    </w:sdtContent>
+  </w:sdt>
+  <w:p>
+    <w:pPr>
+      <w:pStyle w:val="Pieddepage"/>
+    </w:pPr>
+  </w:p>
+</w:ftr>
+</file>
+
+<file path=word/footer3.xml><?xml version="1.0" encoding="utf-8"?>
+<w:ftr xmlns:wpc="http://schemas.microsoft.com/office/word/2010/wordprocessingCanvas" xmlns:mc="http://schemas.openxmlformats.org/markup-compatibility/2006" xmlns:o="urn:schemas-microsoft-com:office:office" xmlns:r="http://schemas.openxmlformats.org/officeDocument/2006/relationships" xmlns:m="http://schemas.openxmlformats.org/officeDocument/2006/math" xmlns:v="urn:schemas-microsoft-com:vml" xmlns:wp14="http://schemas.microsoft.com/office/word/2010/wordprocessingDrawing" xmlns:wp="http://schemas.openxmlformats.org/drawingml/2006/wordprocessingDrawing" xmlns:w10="urn:schemas-microsoft-com:office:word" xmlns:w="http://schemas.openxmlformats.org/wordprocessingml/2006/main" xmlns:w14="http://schemas.microsoft.com/office/word/2010/wordml" xmlns:wpg="http://schemas.microsoft.com/office/word/2010/wordprocessingGroup" xmlns:wpi="http://schemas.microsoft.com/office/word/2010/wordprocessingInk" xmlns:wne="http://schemas.microsoft.com/office/word/2006/wordml" xmlns:wps="http://schemas.microsoft.com/office/word/2010/wordprocessingShape" mc:Ignorable="w14 wp14">
+  <w:p>
+    <w:pPr>
+      <w:pStyle w:val="Pieddepage"/>
+    </w:pPr>
+  </w:p>
+</w:ftr>
+</file>
+
+<file path=word/footnotes.xml><?xml version="1.0" encoding="utf-8"?>
+<w:footnotes xmlns:wpc="http://schemas.microsoft.com/office/word/2010/wordprocessingCanvas" xmlns:mc="http://schemas.openxmlformats.org/markup-compatibility/2006" xmlns:o="urn:schemas-microsoft-com:office:office" xmlns:r="http://schemas.openxmlformats.org/officeDocument/2006/relationships" xmlns:m="http://schemas.openxmlformats.org/officeDocument/2006/math" xmlns:v="urn:schemas-microsoft-com:vml" xmlns:wp14="http://schemas.microsoft.com/office/word/2010/wordprocessingDrawing" xmlns:wp="http://schemas.openxmlformats.org/drawingml/2006/wordprocessingDrawing" xmlns:w10="urn:schemas-microsoft-com:office:word" xmlns:w="http://schemas.openxmlformats.org/wordprocessingml/2006/main" xmlns:w14="http://schemas.microsoft.com/office/word/2010/wordml" xmlns:wpg="http://schemas.microsoft.com/office/word/2010/wordprocessingGroup" xmlns:wpi="http://schemas.microsoft.com/office/word/2010/wordprocessingInk" xmlns:wne="http://schemas.microsoft.com/office/word/2006/wordml" xmlns:wps="http://schemas.microsoft.com/office/word/2010/wordprocessingShape" mc:Ignorable="w14 wp14">
+  <w:footnote w:type="separator" w:id="-1">
+    <w:p>
+      <w:pPr>
+        <w:spacing w:after="0" w:line="240" w:lineRule="auto"/>
+      </w:pPr>
+      <w:r>
+        <w:separator/>
+      </w:r>
+    </w:p>
+  </w:footnote>
+  <w:footnote w:type="continuationSeparator" w:id="0">
+    <w:p>
+      <w:pPr>
+        <w:spacing w:after="0" w:line="240" w:lineRule="auto"/>
+      </w:pPr>
+      <w:r>
+        <w:continuationSeparator/>
+      </w:r>
+    </w:p>
+  </w:footnote>
+</w:footnotes>
+</file>
+
+<file path=word/header1.xml><?xml version="1.0" encoding="utf-8"?>
+<w:hdr xmlns:wpc="http://schemas.microsoft.com/office/word/2010/wordprocessingCanvas" xmlns:mc="http://schemas.openxmlformats.org/markup-compatibility/2006" xmlns:o="urn:schemas-microsoft-com:office:office" xmlns:r="http://schemas.openxmlformats.org/officeDocument/2006/relationships" xmlns:m="http://schemas.openxmlformats.org/officeDocument/2006/math" xmlns:v="urn:schemas-microsoft-com:vml" xmlns:wp14="http://schemas.microsoft.com/office/word/2010/wordprocessingDrawing" xmlns:wp="http://schemas.openxmlformats.org/drawingml/2006/wordprocessingDrawing" xmlns:w10="urn:schemas-microsoft-com:office:word" xmlns:w="http://schemas.openxmlformats.org/wordprocessingml/2006/main" xmlns:w14="http://schemas.microsoft.com/office/word/2010/wordml" xmlns:wpg="http://schemas.microsoft.com/office/word/2010/wordprocessingGroup" xmlns:wpi="http://schemas.microsoft.com/office/word/2010/wordprocessingInk" xmlns:wne="http://schemas.microsoft.com/office/word/2006/wordml" xmlns:wps="http://schemas.microsoft.com/office/word/2010/wordprocessingShape" mc:Ignorable="w14 wp14">
+  <w:p>
+    <w:pPr>
+      <w:pStyle w:val="En-tte"/>
+    </w:pPr>
+  </w:p>
+</w:hdr>
+</file>
+
+<file path=word/header2.xml><?xml version="1.0" encoding="utf-8"?>
+<w:hdr xmlns:wpc="http://schemas.microsoft.com/office/word/2010/wordprocessingCanvas" xmlns:mc="http://schemas.openxmlformats.org/markup-compatibility/2006" xmlns:o="urn:schemas-microsoft-com:office:office" xmlns:r="http://schemas.openxmlformats.org/officeDocument/2006/relationships" xmlns:m="http://schemas.openxmlformats.org/officeDocument/2006/math" xmlns:v="urn:schemas-microsoft-com:vml" xmlns:wp14="http://schemas.microsoft.com/office/word/2010/wordprocessingDrawing" xmlns:wp="http://schemas.openxmlformats.org/drawingml/2006/wordprocessingDrawing" xmlns:w10="urn:schemas-microsoft-com:office:word" xmlns:w="http://schemas.openxmlformats.org/wordprocessingml/2006/main" xmlns:w14="http://schemas.microsoft.com/office/word/2010/wordml" xmlns:wpg="http://schemas.microsoft.com/office/word/2010/wordprocessingGroup" xmlns:wpi="http://schemas.microsoft.com/office/word/2010/wordprocessingInk" xmlns:wne="http://schemas.microsoft.com/office/word/2006/wordml" xmlns:wps="http://schemas.microsoft.com/office/word/2010/wordprocessingShape" mc:Ignorable="w14 wp14">
+  <w:p>
+    <w:pPr>
+      <w:pStyle w:val="En-tte"/>
+    </w:pPr>
+  </w:p>
+</w:hdr>
+</file>
+
+<file path=word/header3.xml><?xml version="1.0" encoding="utf-8"?>
+<w:hdr xmlns:wpc="http://schemas.microsoft.com/office/word/2010/wordprocessingCanvas" xmlns:mc="http://schemas.openxmlformats.org/markup-compatibility/2006" xmlns:o="urn:schemas-microsoft-com:office:office" xmlns:r="http://schemas.openxmlformats.org/officeDocument/2006/relationships" xmlns:m="http://schemas.openxmlformats.org/officeDocument/2006/math" xmlns:v="urn:schemas-microsoft-com:vml" xmlns:wp14="http://schemas.microsoft.com/office/word/2010/wordprocessingDrawing" xmlns:wp="http://schemas.openxmlformats.org/drawingml/2006/wordprocessingDrawing" xmlns:w10="urn:schemas-microsoft-com:office:word" xmlns:w="http://schemas.openxmlformats.org/wordprocessingml/2006/main" xmlns:w14="http://schemas.microsoft.com/office/word/2010/wordml" xmlns:wpg="http://schemas.microsoft.com/office/word/2010/wordprocessingGroup" xmlns:wpi="http://schemas.microsoft.com/office/word/2010/wordprocessingInk" xmlns:wne="http://schemas.microsoft.com/office/word/2006/wordml" xmlns:wps="http://schemas.microsoft.com/office/word/2010/wordprocessingShape" mc:Ignorable="w14 wp14">
+  <w:p>
+    <w:pPr>
+      <w:pStyle w:val="En-tte"/>
+    </w:pPr>
+    <w:bookmarkStart w:id="7" w:name="_GoBack"/>
+    <w:bookmarkEnd w:id="7"/>
+  </w:p>
+</w:hdr>
 </file>
 
 <file path=word/numbering.xml><?xml version="1.0" encoding="utf-8"?>
@@ -4168,6 +4391,50 @@
     <w:basedOn w:val="Policepardfaut"/>
     <w:rsid w:val="00166BF2"/>
   </w:style>
+  <w:style w:type="paragraph" w:styleId="En-tte">
+    <w:name w:val="header"/>
+    <w:basedOn w:val="Normal"/>
+    <w:link w:val="En-tteCar"/>
+    <w:uiPriority w:val="99"/>
+    <w:unhideWhenUsed/>
+    <w:rsid w:val="004D657E"/>
+    <w:pPr>
+      <w:tabs>
+        <w:tab w:val="center" w:pos="4536"/>
+        <w:tab w:val="right" w:pos="9072"/>
+      </w:tabs>
+      <w:spacing w:after="0" w:line="240" w:lineRule="auto"/>
+    </w:pPr>
+  </w:style>
+  <w:style w:type="character" w:customStyle="1" w:styleId="En-tteCar">
+    <w:name w:val="En-tête Car"/>
+    <w:basedOn w:val="Policepardfaut"/>
+    <w:link w:val="En-tte"/>
+    <w:uiPriority w:val="99"/>
+    <w:rsid w:val="004D657E"/>
+  </w:style>
+  <w:style w:type="paragraph" w:styleId="Pieddepage">
+    <w:name w:val="footer"/>
+    <w:basedOn w:val="Normal"/>
+    <w:link w:val="PieddepageCar"/>
+    <w:uiPriority w:val="99"/>
+    <w:unhideWhenUsed/>
+    <w:rsid w:val="004D657E"/>
+    <w:pPr>
+      <w:tabs>
+        <w:tab w:val="center" w:pos="4536"/>
+        <w:tab w:val="right" w:pos="9072"/>
+      </w:tabs>
+      <w:spacing w:after="0" w:line="240" w:lineRule="auto"/>
+    </w:pPr>
+  </w:style>
+  <w:style w:type="character" w:customStyle="1" w:styleId="PieddepageCar">
+    <w:name w:val="Pied de page Car"/>
+    <w:basedOn w:val="Policepardfaut"/>
+    <w:link w:val="Pieddepage"/>
+    <w:uiPriority w:val="99"/>
+    <w:rsid w:val="004D657E"/>
+  </w:style>
 </w:styles>
 </file>
 
@@ -4626,6 +4893,50 @@
     <w:name w:val="apple-converted-space"/>
     <w:basedOn w:val="Policepardfaut"/>
     <w:rsid w:val="00166BF2"/>
+  </w:style>
+  <w:style w:type="paragraph" w:styleId="En-tte">
+    <w:name w:val="header"/>
+    <w:basedOn w:val="Normal"/>
+    <w:link w:val="En-tteCar"/>
+    <w:uiPriority w:val="99"/>
+    <w:unhideWhenUsed/>
+    <w:rsid w:val="004D657E"/>
+    <w:pPr>
+      <w:tabs>
+        <w:tab w:val="center" w:pos="4536"/>
+        <w:tab w:val="right" w:pos="9072"/>
+      </w:tabs>
+      <w:spacing w:after="0" w:line="240" w:lineRule="auto"/>
+    </w:pPr>
+  </w:style>
+  <w:style w:type="character" w:customStyle="1" w:styleId="En-tteCar">
+    <w:name w:val="En-tête Car"/>
+    <w:basedOn w:val="Policepardfaut"/>
+    <w:link w:val="En-tte"/>
+    <w:uiPriority w:val="99"/>
+    <w:rsid w:val="004D657E"/>
+  </w:style>
+  <w:style w:type="paragraph" w:styleId="Pieddepage">
+    <w:name w:val="footer"/>
+    <w:basedOn w:val="Normal"/>
+    <w:link w:val="PieddepageCar"/>
+    <w:uiPriority w:val="99"/>
+    <w:unhideWhenUsed/>
+    <w:rsid w:val="004D657E"/>
+    <w:pPr>
+      <w:tabs>
+        <w:tab w:val="center" w:pos="4536"/>
+        <w:tab w:val="right" w:pos="9072"/>
+      </w:tabs>
+      <w:spacing w:after="0" w:line="240" w:lineRule="auto"/>
+    </w:pPr>
+  </w:style>
+  <w:style w:type="character" w:customStyle="1" w:styleId="PieddepageCar">
+    <w:name w:val="Pied de page Car"/>
+    <w:basedOn w:val="Policepardfaut"/>
+    <w:link w:val="Pieddepage"/>
+    <w:uiPriority w:val="99"/>
+    <w:rsid w:val="004D657E"/>
   </w:style>
 </w:styles>
 </file>
@@ -4939,7 +5250,7 @@
 </file>
 
 <file path=customXml/itemProps2.xml><?xml version="1.0" encoding="utf-8"?>
-<ds:datastoreItem xmlns:ds="http://schemas.openxmlformats.org/officeDocument/2006/customXml" ds:itemID="{63A983BD-4FF7-4D87-8156-772947484696}">
+<ds:datastoreItem xmlns:ds="http://schemas.openxmlformats.org/officeDocument/2006/customXml" ds:itemID="{3A5906D1-2C94-4271-A69C-644DA6351D4D}">
   <ds:schemaRefs>
     <ds:schemaRef ds:uri="http://schemas.openxmlformats.org/officeDocument/2006/bibliography"/>
   </ds:schemaRefs>

</xml_diff>